<commit_message>
Added some backend implementation
</commit_message>
<xml_diff>
--- a/Documentation/Project_Analysis_and_Design_Document_TurcuLucian_30432.docx
+++ b/Documentation/Project_Analysis_and_Design_Document_TurcuLucian_30432.docx
@@ -1,6 +1,6 @@
 
 <file path=word/document.xml><?xml version="1.0" encoding="utf-8"?>
-<w:document xmlns:wpc="http://schemas.microsoft.com/office/word/2010/wordprocessingCanvas" xmlns:cx="http://schemas.microsoft.com/office/drawing/2014/chartex" xmlns:cx1="http://schemas.microsoft.com/office/drawing/2015/9/8/chartex" xmlns:cx2="http://schemas.microsoft.com/office/drawing/2015/10/21/chartex" xmlns:cx3="http://schemas.microsoft.com/office/drawing/2016/5/9/chartex" xmlns:cx4="http://schemas.microsoft.com/office/drawing/2016/5/10/chartex" xmlns:cx5="http://schemas.microsoft.com/office/drawing/2016/5/11/chartex" xmlns:cx6="http://schemas.microsoft.com/office/drawing/2016/5/12/chartex" xmlns:cx7="http://schemas.microsoft.com/office/drawing/2016/5/13/chartex" xmlns:cx8="http://schemas.microsoft.com/office/drawing/2016/5/14/chartex" xmlns:mc="http://schemas.openxmlformats.org/markup-compatibility/2006" xmlns:aink="http://schemas.microsoft.com/office/drawing/2016/ink" xmlns:am3d="http://schemas.microsoft.com/office/drawing/2017/model3d" xmlns:o="urn:schemas-microsoft-com:office:office" xmlns:r="http://schemas.openxmlformats.org/officeDocument/2006/relationships" xmlns:m="http://schemas.openxmlformats.org/officeDocument/2006/math" xmlns:v="urn:schemas-microsoft-com:vml" xmlns:wp14="http://schemas.microsoft.com/office/word/2010/wordprocessingDrawing" xmlns:wp="http://schemas.openxmlformats.org/drawingml/2006/wordprocessingDrawing" xmlns:w10="urn:schemas-microsoft-com:office:word" xmlns:w="http://schemas.openxmlformats.org/wordprocessingml/2006/main" xmlns:w14="http://schemas.microsoft.com/office/word/2010/wordml" xmlns:w15="http://schemas.microsoft.com/office/word/2012/wordml" xmlns:w16cid="http://schemas.microsoft.com/office/word/2016/wordml/cid" xmlns:w16se="http://schemas.microsoft.com/office/word/2015/wordml/symex" xmlns:wpg="http://schemas.microsoft.com/office/word/2010/wordprocessingGroup" xmlns:wpi="http://schemas.microsoft.com/office/word/2010/wordprocessingInk" xmlns:wne="http://schemas.microsoft.com/office/word/2006/wordml" xmlns:wps="http://schemas.microsoft.com/office/word/2010/wordprocessingShape" mc:Ignorable="w14 w15 w16se w16cid wp14">
+<w:document xmlns:wpc="http://schemas.microsoft.com/office/word/2010/wordprocessingCanvas" xmlns:mc="http://schemas.openxmlformats.org/markup-compatibility/2006" xmlns:o="urn:schemas-microsoft-com:office:office" xmlns:r="http://schemas.openxmlformats.org/officeDocument/2006/relationships" xmlns:m="http://schemas.openxmlformats.org/officeDocument/2006/math" xmlns:v="urn:schemas-microsoft-com:vml" xmlns:wp14="http://schemas.microsoft.com/office/word/2010/wordprocessingDrawing" xmlns:wp="http://schemas.openxmlformats.org/drawingml/2006/wordprocessingDrawing" xmlns:w10="urn:schemas-microsoft-com:office:word" xmlns:w="http://schemas.openxmlformats.org/wordprocessingml/2006/main" xmlns:w14="http://schemas.microsoft.com/office/word/2010/wordml" xmlns:w15="http://schemas.microsoft.com/office/word/2012/wordml" xmlns:wpg="http://schemas.microsoft.com/office/word/2010/wordprocessingGroup" xmlns:wpi="http://schemas.microsoft.com/office/word/2010/wordprocessingInk" xmlns:wne="http://schemas.microsoft.com/office/word/2006/wordml" xmlns:wps="http://schemas.microsoft.com/office/word/2010/wordprocessingShape" mc:Ignorable="w14 w15 wp14">
   <w:body>
     <w:p>
       <w:pPr>
@@ -10,14 +10,27 @@
           <w:rFonts w:ascii="Times New Roman" w:hAnsi="Times New Roman"/>
         </w:rPr>
       </w:pPr>
-      <w:fldSimple w:instr=" SUBJECT  \* MERGEFORMAT ">
-        <w:r>
-          <w:rPr>
-            <w:rFonts w:ascii="Times New Roman" w:hAnsi="Times New Roman"/>
-          </w:rPr>
-          <w:t>MedPat: A Doctor - Patient Platform</w:t>
-        </w:r>
-      </w:fldSimple>
+      <w:r>
+        <w:fldChar w:fldCharType="begin"/>
+      </w:r>
+      <w:r>
+        <w:instrText xml:space="preserve"> SUBJECT  \* MERGEFORMAT </w:instrText>
+      </w:r>
+      <w:r>
+        <w:fldChar w:fldCharType="separate"/>
+      </w:r>
+      <w:r>
+        <w:rPr>
+          <w:rFonts w:ascii="Times New Roman" w:hAnsi="Times New Roman"/>
+        </w:rPr>
+        <w:t>MedPat: A Doctor - Patient Platform</w:t>
+      </w:r>
+      <w:r>
+        <w:rPr>
+          <w:rFonts w:ascii="Times New Roman" w:hAnsi="Times New Roman"/>
+        </w:rPr>
+        <w:fldChar w:fldCharType="end"/>
+      </w:r>
     </w:p>
     <w:p>
       <w:pPr>
@@ -2721,22 +2734,6 @@
         <w:pStyle w:val="Heading1"/>
         <w:numPr>
           <w:ilvl w:val="0"/>
-          <w:numId w:val="0"/>
-        </w:numPr>
-        <w:tabs>
-          <w:tab w:val="left" w:pos="720"/>
-        </w:tabs>
-        <w:ind w:left="720" w:hanging="720"/>
-        <w:rPr>
-          <w:rFonts w:ascii="Times New Roman" w:hAnsi="Times New Roman"/>
-        </w:rPr>
-      </w:pPr>
-    </w:p>
-    <w:p>
-      <w:pPr>
-        <w:pStyle w:val="Heading1"/>
-        <w:numPr>
-          <w:ilvl w:val="0"/>
           <w:numId w:val="3"/>
         </w:numPr>
         <w:tabs>
@@ -2752,6 +2749,7 @@
         <w:rPr>
           <w:rFonts w:ascii="Times New Roman" w:hAnsi="Times New Roman"/>
         </w:rPr>
+        <w:lastRenderedPageBreak/>
         <w:t>Elaboration – Iteration 1</w:t>
       </w:r>
       <w:r>
@@ -2802,6 +2800,8 @@
         </w:rPr>
       </w:pPr>
       <w:bookmarkStart w:id="9" w:name="_Toc285793963"/>
+      <w:bookmarkStart w:id="10" w:name="_GoBack"/>
+      <w:bookmarkEnd w:id="10"/>
       <w:r>
         <w:rPr>
           <w:rFonts w:ascii="Times New Roman" w:hAnsi="Times New Roman"/>
@@ -3005,7 +3005,7 @@
           <w:rFonts w:ascii="Times New Roman" w:hAnsi="Times New Roman"/>
         </w:rPr>
       </w:pPr>
-      <w:bookmarkStart w:id="10" w:name="_Toc285793964"/>
+      <w:bookmarkStart w:id="11" w:name="_Toc285793964"/>
       <w:r>
         <w:rPr>
           <w:rFonts w:ascii="Times New Roman" w:hAnsi="Times New Roman"/>
@@ -3018,7 +3018,7 @@
         </w:rPr>
         <w:t>Design</w:t>
       </w:r>
-      <w:bookmarkEnd w:id="10"/>
+      <w:bookmarkEnd w:id="11"/>
     </w:p>
     <w:p>
       <w:pPr>
@@ -3089,7 +3089,7 @@
           <w:rFonts w:ascii="Times New Roman" w:hAnsi="Times New Roman"/>
         </w:rPr>
       </w:pPr>
-      <w:bookmarkStart w:id="11" w:name="_Toc285793965"/>
+      <w:bookmarkStart w:id="12" w:name="_Toc285793965"/>
       <w:r>
         <w:rPr>
           <w:rFonts w:ascii="Times New Roman" w:hAnsi="Times New Roman"/>
@@ -3097,7 +3097,7 @@
         <w:lastRenderedPageBreak/>
         <w:t>Data Model</w:t>
       </w:r>
-      <w:bookmarkEnd w:id="11"/>
+      <w:bookmarkEnd w:id="12"/>
     </w:p>
     <w:p>
       <w:pPr>
@@ -3107,7 +3107,6 @@
           <w:color w:val="943634"/>
         </w:rPr>
       </w:pPr>
-      <w:bookmarkStart w:id="12" w:name="_GoBack"/>
       <w:r>
         <w:rPr>
           <w:i/>
@@ -3156,7 +3155,6 @@
           </wp:inline>
         </w:drawing>
       </w:r>
-      <w:bookmarkEnd w:id="12"/>
     </w:p>
     <w:p>
       <w:pPr>
@@ -3554,7 +3552,7 @@
 </file>
 
 <file path=word/endnotes.xml><?xml version="1.0" encoding="utf-8"?>
-<w:endnotes xmlns:wpc="http://schemas.microsoft.com/office/word/2010/wordprocessingCanvas" xmlns:cx="http://schemas.microsoft.com/office/drawing/2014/chartex" xmlns:cx1="http://schemas.microsoft.com/office/drawing/2015/9/8/chartex" xmlns:cx2="http://schemas.microsoft.com/office/drawing/2015/10/21/chartex" xmlns:cx3="http://schemas.microsoft.com/office/drawing/2016/5/9/chartex" xmlns:cx4="http://schemas.microsoft.com/office/drawing/2016/5/10/chartex" xmlns:cx5="http://schemas.microsoft.com/office/drawing/2016/5/11/chartex" xmlns:cx6="http://schemas.microsoft.com/office/drawing/2016/5/12/chartex" xmlns:cx7="http://schemas.microsoft.com/office/drawing/2016/5/13/chartex" xmlns:cx8="http://schemas.microsoft.com/office/drawing/2016/5/14/chartex" xmlns:mc="http://schemas.openxmlformats.org/markup-compatibility/2006" xmlns:aink="http://schemas.microsoft.com/office/drawing/2016/ink" xmlns:am3d="http://schemas.microsoft.com/office/drawing/2017/model3d" xmlns:o="urn:schemas-microsoft-com:office:office" xmlns:r="http://schemas.openxmlformats.org/officeDocument/2006/relationships" xmlns:m="http://schemas.openxmlformats.org/officeDocument/2006/math" xmlns:v="urn:schemas-microsoft-com:vml" xmlns:wp14="http://schemas.microsoft.com/office/word/2010/wordprocessingDrawing" xmlns:wp="http://schemas.openxmlformats.org/drawingml/2006/wordprocessingDrawing" xmlns:w10="urn:schemas-microsoft-com:office:word" xmlns:w="http://schemas.openxmlformats.org/wordprocessingml/2006/main" xmlns:w14="http://schemas.microsoft.com/office/word/2010/wordml" xmlns:w15="http://schemas.microsoft.com/office/word/2012/wordml" xmlns:w16cid="http://schemas.microsoft.com/office/word/2016/wordml/cid" xmlns:w16se="http://schemas.microsoft.com/office/word/2015/wordml/symex" xmlns:wpg="http://schemas.microsoft.com/office/word/2010/wordprocessingGroup" xmlns:wpi="http://schemas.microsoft.com/office/word/2010/wordprocessingInk" xmlns:wne="http://schemas.microsoft.com/office/word/2006/wordml" xmlns:wps="http://schemas.microsoft.com/office/word/2010/wordprocessingShape" mc:Ignorable="w14 w15 w16se w16cid wp14">
+<w:endnotes xmlns:wpc="http://schemas.microsoft.com/office/word/2010/wordprocessingCanvas" xmlns:mc="http://schemas.openxmlformats.org/markup-compatibility/2006" xmlns:o="urn:schemas-microsoft-com:office:office" xmlns:r="http://schemas.openxmlformats.org/officeDocument/2006/relationships" xmlns:m="http://schemas.openxmlformats.org/officeDocument/2006/math" xmlns:v="urn:schemas-microsoft-com:vml" xmlns:wp14="http://schemas.microsoft.com/office/word/2010/wordprocessingDrawing" xmlns:wp="http://schemas.openxmlformats.org/drawingml/2006/wordprocessingDrawing" xmlns:w10="urn:schemas-microsoft-com:office:word" xmlns:w="http://schemas.openxmlformats.org/wordprocessingml/2006/main" xmlns:w14="http://schemas.microsoft.com/office/word/2010/wordml" xmlns:w15="http://schemas.microsoft.com/office/word/2012/wordml" xmlns:wpg="http://schemas.microsoft.com/office/word/2010/wordprocessingGroup" xmlns:wpi="http://schemas.microsoft.com/office/word/2010/wordprocessingInk" xmlns:wne="http://schemas.microsoft.com/office/word/2006/wordml" xmlns:wps="http://schemas.microsoft.com/office/word/2010/wordprocessingShape" mc:Ignorable="w14 w15 wp14">
   <w:endnote w:type="separator" w:id="-1">
     <w:p>
       <w:pPr>
@@ -3579,7 +3577,7 @@
 </file>
 
 <file path=word/footer1.xml><?xml version="1.0" encoding="utf-8"?>
-<w:ftr xmlns:wpc="http://schemas.microsoft.com/office/word/2010/wordprocessingCanvas" xmlns:cx="http://schemas.microsoft.com/office/drawing/2014/chartex" xmlns:cx1="http://schemas.microsoft.com/office/drawing/2015/9/8/chartex" xmlns:cx2="http://schemas.microsoft.com/office/drawing/2015/10/21/chartex" xmlns:cx3="http://schemas.microsoft.com/office/drawing/2016/5/9/chartex" xmlns:cx4="http://schemas.microsoft.com/office/drawing/2016/5/10/chartex" xmlns:cx5="http://schemas.microsoft.com/office/drawing/2016/5/11/chartex" xmlns:cx6="http://schemas.microsoft.com/office/drawing/2016/5/12/chartex" xmlns:cx7="http://schemas.microsoft.com/office/drawing/2016/5/13/chartex" xmlns:cx8="http://schemas.microsoft.com/office/drawing/2016/5/14/chartex" xmlns:mc="http://schemas.openxmlformats.org/markup-compatibility/2006" xmlns:aink="http://schemas.microsoft.com/office/drawing/2016/ink" xmlns:am3d="http://schemas.microsoft.com/office/drawing/2017/model3d" xmlns:o="urn:schemas-microsoft-com:office:office" xmlns:r="http://schemas.openxmlformats.org/officeDocument/2006/relationships" xmlns:m="http://schemas.openxmlformats.org/officeDocument/2006/math" xmlns:v="urn:schemas-microsoft-com:vml" xmlns:wp14="http://schemas.microsoft.com/office/word/2010/wordprocessingDrawing" xmlns:wp="http://schemas.openxmlformats.org/drawingml/2006/wordprocessingDrawing" xmlns:w10="urn:schemas-microsoft-com:office:word" xmlns:w="http://schemas.openxmlformats.org/wordprocessingml/2006/main" xmlns:w14="http://schemas.microsoft.com/office/word/2010/wordml" xmlns:w15="http://schemas.microsoft.com/office/word/2012/wordml" xmlns:w16cid="http://schemas.microsoft.com/office/word/2016/wordml/cid" xmlns:w16se="http://schemas.microsoft.com/office/word/2015/wordml/symex" xmlns:wpg="http://schemas.microsoft.com/office/word/2010/wordprocessingGroup" xmlns:wpi="http://schemas.microsoft.com/office/word/2010/wordprocessingInk" xmlns:wne="http://schemas.microsoft.com/office/word/2006/wordml" xmlns:wps="http://schemas.microsoft.com/office/word/2010/wordprocessingShape" mc:Ignorable="w14 w15 w16se w16cid wp14">
+<w:ftr xmlns:wpc="http://schemas.microsoft.com/office/word/2010/wordprocessingCanvas" xmlns:mc="http://schemas.openxmlformats.org/markup-compatibility/2006" xmlns:o="urn:schemas-microsoft-com:office:office" xmlns:r="http://schemas.openxmlformats.org/officeDocument/2006/relationships" xmlns:m="http://schemas.openxmlformats.org/officeDocument/2006/math" xmlns:v="urn:schemas-microsoft-com:vml" xmlns:wp14="http://schemas.microsoft.com/office/word/2010/wordprocessingDrawing" xmlns:wp="http://schemas.openxmlformats.org/drawingml/2006/wordprocessingDrawing" xmlns:w10="urn:schemas-microsoft-com:office:word" xmlns:w="http://schemas.openxmlformats.org/wordprocessingml/2006/main" xmlns:w14="http://schemas.microsoft.com/office/word/2010/wordml" xmlns:w15="http://schemas.microsoft.com/office/word/2012/wordml" xmlns:wpg="http://schemas.microsoft.com/office/word/2010/wordprocessingGroup" xmlns:wpi="http://schemas.microsoft.com/office/word/2010/wordprocessingInk" xmlns:wne="http://schemas.microsoft.com/office/word/2006/wordml" xmlns:wps="http://schemas.microsoft.com/office/word/2010/wordprocessingShape" mc:Ignorable="w14 w15 wp14">
   <w:p>
     <w:pPr>
       <w:pStyle w:val="Footer"/>
@@ -3617,7 +3615,7 @@
 </file>
 
 <file path=word/footer2.xml><?xml version="1.0" encoding="utf-8"?>
-<w:ftr xmlns:wpc="http://schemas.microsoft.com/office/word/2010/wordprocessingCanvas" xmlns:cx="http://schemas.microsoft.com/office/drawing/2014/chartex" xmlns:cx1="http://schemas.microsoft.com/office/drawing/2015/9/8/chartex" xmlns:cx2="http://schemas.microsoft.com/office/drawing/2015/10/21/chartex" xmlns:cx3="http://schemas.microsoft.com/office/drawing/2016/5/9/chartex" xmlns:cx4="http://schemas.microsoft.com/office/drawing/2016/5/10/chartex" xmlns:cx5="http://schemas.microsoft.com/office/drawing/2016/5/11/chartex" xmlns:cx6="http://schemas.microsoft.com/office/drawing/2016/5/12/chartex" xmlns:cx7="http://schemas.microsoft.com/office/drawing/2016/5/13/chartex" xmlns:cx8="http://schemas.microsoft.com/office/drawing/2016/5/14/chartex" xmlns:mc="http://schemas.openxmlformats.org/markup-compatibility/2006" xmlns:aink="http://schemas.microsoft.com/office/drawing/2016/ink" xmlns:am3d="http://schemas.microsoft.com/office/drawing/2017/model3d" xmlns:o="urn:schemas-microsoft-com:office:office" xmlns:r="http://schemas.openxmlformats.org/officeDocument/2006/relationships" xmlns:m="http://schemas.openxmlformats.org/officeDocument/2006/math" xmlns:v="urn:schemas-microsoft-com:vml" xmlns:wp14="http://schemas.microsoft.com/office/word/2010/wordprocessingDrawing" xmlns:wp="http://schemas.openxmlformats.org/drawingml/2006/wordprocessingDrawing" xmlns:w10="urn:schemas-microsoft-com:office:word" xmlns:w="http://schemas.openxmlformats.org/wordprocessingml/2006/main" xmlns:w14="http://schemas.microsoft.com/office/word/2010/wordml" xmlns:w15="http://schemas.microsoft.com/office/word/2012/wordml" xmlns:w16cid="http://schemas.microsoft.com/office/word/2016/wordml/cid" xmlns:w16se="http://schemas.microsoft.com/office/word/2015/wordml/symex" xmlns:wpg="http://schemas.microsoft.com/office/word/2010/wordprocessingGroup" xmlns:wpi="http://schemas.microsoft.com/office/word/2010/wordprocessingInk" xmlns:wne="http://schemas.microsoft.com/office/word/2006/wordml" xmlns:wps="http://schemas.microsoft.com/office/word/2010/wordprocessingShape" mc:Ignorable="w14 w15 w16se w16cid wp14">
+<w:ftr xmlns:wpc="http://schemas.microsoft.com/office/word/2010/wordprocessingCanvas" xmlns:mc="http://schemas.openxmlformats.org/markup-compatibility/2006" xmlns:o="urn:schemas-microsoft-com:office:office" xmlns:r="http://schemas.openxmlformats.org/officeDocument/2006/relationships" xmlns:m="http://schemas.openxmlformats.org/officeDocument/2006/math" xmlns:v="urn:schemas-microsoft-com:vml" xmlns:wp14="http://schemas.microsoft.com/office/word/2010/wordprocessingDrawing" xmlns:wp="http://schemas.openxmlformats.org/drawingml/2006/wordprocessingDrawing" xmlns:w10="urn:schemas-microsoft-com:office:word" xmlns:w="http://schemas.openxmlformats.org/wordprocessingml/2006/main" xmlns:w14="http://schemas.microsoft.com/office/word/2010/wordml" xmlns:w15="http://schemas.microsoft.com/office/word/2012/wordml" xmlns:wpg="http://schemas.microsoft.com/office/word/2010/wordprocessingGroup" xmlns:wpi="http://schemas.microsoft.com/office/word/2010/wordprocessingInk" xmlns:wne="http://schemas.microsoft.com/office/word/2006/wordml" xmlns:wps="http://schemas.microsoft.com/office/word/2010/wordprocessingShape" mc:Ignorable="w14 w15 wp14">
   <w:tbl>
     <w:tblPr>
       <w:tblW w:w="0" w:type="auto"/>
@@ -3710,7 +3708,7 @@
               <w:rStyle w:val="PageNumber"/>
               <w:noProof/>
             </w:rPr>
-            <w:t>4</w:t>
+            <w:t>7</w:t>
           </w:r>
           <w:r>
             <w:rPr>
@@ -3724,15 +3722,29 @@
             </w:rPr>
             <w:t xml:space="preserve"> of </w:t>
           </w:r>
-          <w:fldSimple w:instr=" NUMPAGES  \* MERGEFORMAT ">
-            <w:r>
-              <w:rPr>
-                <w:rStyle w:val="PageNumber"/>
-                <w:noProof/>
-              </w:rPr>
-              <w:t>7</w:t>
-            </w:r>
-          </w:fldSimple>
+          <w:r>
+            <w:fldChar w:fldCharType="begin"/>
+          </w:r>
+          <w:r>
+            <w:instrText xml:space="preserve"> NUMPAGES  \* MERGEFORMAT </w:instrText>
+          </w:r>
+          <w:r>
+            <w:fldChar w:fldCharType="separate"/>
+          </w:r>
+          <w:r>
+            <w:rPr>
+              <w:rStyle w:val="PageNumber"/>
+              <w:noProof/>
+            </w:rPr>
+            <w:t>10</w:t>
+          </w:r>
+          <w:r>
+            <w:rPr>
+              <w:rStyle w:val="PageNumber"/>
+              <w:noProof/>
+            </w:rPr>
+            <w:fldChar w:fldCharType="end"/>
+          </w:r>
         </w:p>
       </w:tc>
     </w:tr>
@@ -3746,7 +3758,7 @@
 </file>
 
 <file path=word/footer3.xml><?xml version="1.0" encoding="utf-8"?>
-<w:ftr xmlns:wpc="http://schemas.microsoft.com/office/word/2010/wordprocessingCanvas" xmlns:cx="http://schemas.microsoft.com/office/drawing/2014/chartex" xmlns:cx1="http://schemas.microsoft.com/office/drawing/2015/9/8/chartex" xmlns:cx2="http://schemas.microsoft.com/office/drawing/2015/10/21/chartex" xmlns:cx3="http://schemas.microsoft.com/office/drawing/2016/5/9/chartex" xmlns:cx4="http://schemas.microsoft.com/office/drawing/2016/5/10/chartex" xmlns:cx5="http://schemas.microsoft.com/office/drawing/2016/5/11/chartex" xmlns:cx6="http://schemas.microsoft.com/office/drawing/2016/5/12/chartex" xmlns:cx7="http://schemas.microsoft.com/office/drawing/2016/5/13/chartex" xmlns:cx8="http://schemas.microsoft.com/office/drawing/2016/5/14/chartex" xmlns:mc="http://schemas.openxmlformats.org/markup-compatibility/2006" xmlns:aink="http://schemas.microsoft.com/office/drawing/2016/ink" xmlns:am3d="http://schemas.microsoft.com/office/drawing/2017/model3d" xmlns:o="urn:schemas-microsoft-com:office:office" xmlns:r="http://schemas.openxmlformats.org/officeDocument/2006/relationships" xmlns:m="http://schemas.openxmlformats.org/officeDocument/2006/math" xmlns:v="urn:schemas-microsoft-com:vml" xmlns:wp14="http://schemas.microsoft.com/office/word/2010/wordprocessingDrawing" xmlns:wp="http://schemas.openxmlformats.org/drawingml/2006/wordprocessingDrawing" xmlns:w10="urn:schemas-microsoft-com:office:word" xmlns:w="http://schemas.openxmlformats.org/wordprocessingml/2006/main" xmlns:w14="http://schemas.microsoft.com/office/word/2010/wordml" xmlns:w15="http://schemas.microsoft.com/office/word/2012/wordml" xmlns:w16cid="http://schemas.microsoft.com/office/word/2016/wordml/cid" xmlns:w16se="http://schemas.microsoft.com/office/word/2015/wordml/symex" xmlns:wpg="http://schemas.microsoft.com/office/word/2010/wordprocessingGroup" xmlns:wpi="http://schemas.microsoft.com/office/word/2010/wordprocessingInk" xmlns:wne="http://schemas.microsoft.com/office/word/2006/wordml" xmlns:wps="http://schemas.microsoft.com/office/word/2010/wordprocessingShape" mc:Ignorable="w14 w15 w16se w16cid wp14">
+<w:ftr xmlns:wpc="http://schemas.microsoft.com/office/word/2010/wordprocessingCanvas" xmlns:mc="http://schemas.openxmlformats.org/markup-compatibility/2006" xmlns:o="urn:schemas-microsoft-com:office:office" xmlns:r="http://schemas.openxmlformats.org/officeDocument/2006/relationships" xmlns:m="http://schemas.openxmlformats.org/officeDocument/2006/math" xmlns:v="urn:schemas-microsoft-com:vml" xmlns:wp14="http://schemas.microsoft.com/office/word/2010/wordprocessingDrawing" xmlns:wp="http://schemas.openxmlformats.org/drawingml/2006/wordprocessingDrawing" xmlns:w10="urn:schemas-microsoft-com:office:word" xmlns:w="http://schemas.openxmlformats.org/wordprocessingml/2006/main" xmlns:w14="http://schemas.microsoft.com/office/word/2010/wordml" xmlns:w15="http://schemas.microsoft.com/office/word/2012/wordml" xmlns:wpg="http://schemas.microsoft.com/office/word/2010/wordprocessingGroup" xmlns:wpi="http://schemas.microsoft.com/office/word/2010/wordprocessingInk" xmlns:wne="http://schemas.microsoft.com/office/word/2006/wordml" xmlns:wps="http://schemas.microsoft.com/office/word/2010/wordprocessingShape" mc:Ignorable="w14 w15 wp14">
   <w:p>
     <w:pPr>
       <w:pStyle w:val="Footer"/>
@@ -3756,7 +3768,7 @@
 </file>
 
 <file path=word/footnotes.xml><?xml version="1.0" encoding="utf-8"?>
-<w:footnotes xmlns:wpc="http://schemas.microsoft.com/office/word/2010/wordprocessingCanvas" xmlns:cx="http://schemas.microsoft.com/office/drawing/2014/chartex" xmlns:cx1="http://schemas.microsoft.com/office/drawing/2015/9/8/chartex" xmlns:cx2="http://schemas.microsoft.com/office/drawing/2015/10/21/chartex" xmlns:cx3="http://schemas.microsoft.com/office/drawing/2016/5/9/chartex" xmlns:cx4="http://schemas.microsoft.com/office/drawing/2016/5/10/chartex" xmlns:cx5="http://schemas.microsoft.com/office/drawing/2016/5/11/chartex" xmlns:cx6="http://schemas.microsoft.com/office/drawing/2016/5/12/chartex" xmlns:cx7="http://schemas.microsoft.com/office/drawing/2016/5/13/chartex" xmlns:cx8="http://schemas.microsoft.com/office/drawing/2016/5/14/chartex" xmlns:mc="http://schemas.openxmlformats.org/markup-compatibility/2006" xmlns:aink="http://schemas.microsoft.com/office/drawing/2016/ink" xmlns:am3d="http://schemas.microsoft.com/office/drawing/2017/model3d" xmlns:o="urn:schemas-microsoft-com:office:office" xmlns:r="http://schemas.openxmlformats.org/officeDocument/2006/relationships" xmlns:m="http://schemas.openxmlformats.org/officeDocument/2006/math" xmlns:v="urn:schemas-microsoft-com:vml" xmlns:wp14="http://schemas.microsoft.com/office/word/2010/wordprocessingDrawing" xmlns:wp="http://schemas.openxmlformats.org/drawingml/2006/wordprocessingDrawing" xmlns:w10="urn:schemas-microsoft-com:office:word" xmlns:w="http://schemas.openxmlformats.org/wordprocessingml/2006/main" xmlns:w14="http://schemas.microsoft.com/office/word/2010/wordml" xmlns:w15="http://schemas.microsoft.com/office/word/2012/wordml" xmlns:w16cid="http://schemas.microsoft.com/office/word/2016/wordml/cid" xmlns:w16se="http://schemas.microsoft.com/office/word/2015/wordml/symex" xmlns:wpg="http://schemas.microsoft.com/office/word/2010/wordprocessingGroup" xmlns:wpi="http://schemas.microsoft.com/office/word/2010/wordprocessingInk" xmlns:wne="http://schemas.microsoft.com/office/word/2006/wordml" xmlns:wps="http://schemas.microsoft.com/office/word/2010/wordprocessingShape" mc:Ignorable="w14 w15 w16se w16cid wp14">
+<w:footnotes xmlns:wpc="http://schemas.microsoft.com/office/word/2010/wordprocessingCanvas" xmlns:mc="http://schemas.openxmlformats.org/markup-compatibility/2006" xmlns:o="urn:schemas-microsoft-com:office:office" xmlns:r="http://schemas.openxmlformats.org/officeDocument/2006/relationships" xmlns:m="http://schemas.openxmlformats.org/officeDocument/2006/math" xmlns:v="urn:schemas-microsoft-com:vml" xmlns:wp14="http://schemas.microsoft.com/office/word/2010/wordprocessingDrawing" xmlns:wp="http://schemas.openxmlformats.org/drawingml/2006/wordprocessingDrawing" xmlns:w10="urn:schemas-microsoft-com:office:word" xmlns:w="http://schemas.openxmlformats.org/wordprocessingml/2006/main" xmlns:w14="http://schemas.microsoft.com/office/word/2010/wordml" xmlns:w15="http://schemas.microsoft.com/office/word/2012/wordml" xmlns:wpg="http://schemas.microsoft.com/office/word/2010/wordprocessingGroup" xmlns:wpi="http://schemas.microsoft.com/office/word/2010/wordprocessingInk" xmlns:wne="http://schemas.microsoft.com/office/word/2006/wordml" xmlns:wps="http://schemas.microsoft.com/office/word/2010/wordprocessingShape" mc:Ignorable="w14 w15 wp14">
   <w:footnote w:type="separator" w:id="-1">
     <w:p>
       <w:pPr>
@@ -3781,7 +3793,7 @@
 </file>
 
 <file path=word/header1.xml><?xml version="1.0" encoding="utf-8"?>
-<w:hdr xmlns:wpc="http://schemas.microsoft.com/office/word/2010/wordprocessingCanvas" xmlns:cx="http://schemas.microsoft.com/office/drawing/2014/chartex" xmlns:cx1="http://schemas.microsoft.com/office/drawing/2015/9/8/chartex" xmlns:cx2="http://schemas.microsoft.com/office/drawing/2015/10/21/chartex" xmlns:cx3="http://schemas.microsoft.com/office/drawing/2016/5/9/chartex" xmlns:cx4="http://schemas.microsoft.com/office/drawing/2016/5/10/chartex" xmlns:cx5="http://schemas.microsoft.com/office/drawing/2016/5/11/chartex" xmlns:cx6="http://schemas.microsoft.com/office/drawing/2016/5/12/chartex" xmlns:cx7="http://schemas.microsoft.com/office/drawing/2016/5/13/chartex" xmlns:cx8="http://schemas.microsoft.com/office/drawing/2016/5/14/chartex" xmlns:mc="http://schemas.openxmlformats.org/markup-compatibility/2006" xmlns:aink="http://schemas.microsoft.com/office/drawing/2016/ink" xmlns:am3d="http://schemas.microsoft.com/office/drawing/2017/model3d" xmlns:o="urn:schemas-microsoft-com:office:office" xmlns:r="http://schemas.openxmlformats.org/officeDocument/2006/relationships" xmlns:m="http://schemas.openxmlformats.org/officeDocument/2006/math" xmlns:v="urn:schemas-microsoft-com:vml" xmlns:wp14="http://schemas.microsoft.com/office/word/2010/wordprocessingDrawing" xmlns:wp="http://schemas.openxmlformats.org/drawingml/2006/wordprocessingDrawing" xmlns:w10="urn:schemas-microsoft-com:office:word" xmlns:w="http://schemas.openxmlformats.org/wordprocessingml/2006/main" xmlns:w14="http://schemas.microsoft.com/office/word/2010/wordml" xmlns:w15="http://schemas.microsoft.com/office/word/2012/wordml" xmlns:w16cid="http://schemas.microsoft.com/office/word/2016/wordml/cid" xmlns:w16se="http://schemas.microsoft.com/office/word/2015/wordml/symex" xmlns:wpg="http://schemas.microsoft.com/office/word/2010/wordprocessingGroup" xmlns:wpi="http://schemas.microsoft.com/office/word/2010/wordprocessingInk" xmlns:wne="http://schemas.microsoft.com/office/word/2006/wordml" xmlns:wps="http://schemas.microsoft.com/office/word/2010/wordprocessingShape" mc:Ignorable="w14 w15 w16se w16cid wp14">
+<w:hdr xmlns:wpc="http://schemas.microsoft.com/office/word/2010/wordprocessingCanvas" xmlns:mc="http://schemas.openxmlformats.org/markup-compatibility/2006" xmlns:o="urn:schemas-microsoft-com:office:office" xmlns:r="http://schemas.openxmlformats.org/officeDocument/2006/relationships" xmlns:m="http://schemas.openxmlformats.org/officeDocument/2006/math" xmlns:v="urn:schemas-microsoft-com:vml" xmlns:wp14="http://schemas.microsoft.com/office/word/2010/wordprocessingDrawing" xmlns:wp="http://schemas.openxmlformats.org/drawingml/2006/wordprocessingDrawing" xmlns:w10="urn:schemas-microsoft-com:office:word" xmlns:w="http://schemas.openxmlformats.org/wordprocessingml/2006/main" xmlns:w14="http://schemas.microsoft.com/office/word/2010/wordml" xmlns:w15="http://schemas.microsoft.com/office/word/2012/wordml" xmlns:wpg="http://schemas.microsoft.com/office/word/2010/wordprocessingGroup" xmlns:wpi="http://schemas.microsoft.com/office/word/2010/wordprocessingInk" xmlns:wne="http://schemas.microsoft.com/office/word/2006/wordml" xmlns:wps="http://schemas.microsoft.com/office/word/2010/wordprocessingShape" mc:Ignorable="w14 w15 wp14">
   <w:tbl>
     <w:tblPr>
       <w:tblW w:w="0" w:type="auto"/>
@@ -3839,13 +3851,23 @@
             </w:rPr>
             <w:fldChar w:fldCharType="separate"/>
           </w:r>
+          <w:proofErr w:type="spellStart"/>
           <w:r>
             <w:rPr>
               <w:rFonts w:ascii="Times New Roman" w:hAnsi="Times New Roman"/>
               <w:b w:val="0"/>
               <w:sz w:val="20"/>
             </w:rPr>
-            <w:t>MedPat: A Doctor - Patient Platform</w:t>
+            <w:t>MedPat</w:t>
+          </w:r>
+          <w:proofErr w:type="spellEnd"/>
+          <w:r>
+            <w:rPr>
+              <w:rFonts w:ascii="Times New Roman" w:hAnsi="Times New Roman"/>
+              <w:b w:val="0"/>
+              <w:sz w:val="20"/>
+            </w:rPr>
+            <w:t>: A Doctor - Patient Platform</w:t>
           </w:r>
           <w:r>
             <w:rPr>
@@ -3884,14 +3906,24 @@
           <w:tcW w:w="6379" w:type="dxa"/>
         </w:tcPr>
         <w:p>
-          <w:fldSimple w:instr=" TITLE  \* MERGEFORMAT ">
-            <w:r>
-              <w:t>Analysis and Design</w:t>
-            </w:r>
-            <w:r>
-              <w:t xml:space="preserve"> Document</w:t>
-            </w:r>
-          </w:fldSimple>
+          <w:r>
+            <w:fldChar w:fldCharType="begin"/>
+          </w:r>
+          <w:r>
+            <w:instrText xml:space="preserve"> TITLE  \* MERGEFORMAT </w:instrText>
+          </w:r>
+          <w:r>
+            <w:fldChar w:fldCharType="separate"/>
+          </w:r>
+          <w:r>
+            <w:t>Analysis and Design</w:t>
+          </w:r>
+          <w:r>
+            <w:t xml:space="preserve"> Document</w:t>
+          </w:r>
+          <w:r>
+            <w:fldChar w:fldCharType="end"/>
+          </w:r>
         </w:p>
       </w:tc>
       <w:tc>
@@ -3931,7 +3963,7 @@
 </file>
 
 <file path=word/header2.xml><?xml version="1.0" encoding="utf-8"?>
-<w:hdr xmlns:wpc="http://schemas.microsoft.com/office/word/2010/wordprocessingCanvas" xmlns:cx="http://schemas.microsoft.com/office/drawing/2014/chartex" xmlns:cx1="http://schemas.microsoft.com/office/drawing/2015/9/8/chartex" xmlns:cx2="http://schemas.microsoft.com/office/drawing/2015/10/21/chartex" xmlns:cx3="http://schemas.microsoft.com/office/drawing/2016/5/9/chartex" xmlns:cx4="http://schemas.microsoft.com/office/drawing/2016/5/10/chartex" xmlns:cx5="http://schemas.microsoft.com/office/drawing/2016/5/11/chartex" xmlns:cx6="http://schemas.microsoft.com/office/drawing/2016/5/12/chartex" xmlns:cx7="http://schemas.microsoft.com/office/drawing/2016/5/13/chartex" xmlns:cx8="http://schemas.microsoft.com/office/drawing/2016/5/14/chartex" xmlns:mc="http://schemas.openxmlformats.org/markup-compatibility/2006" xmlns:aink="http://schemas.microsoft.com/office/drawing/2016/ink" xmlns:am3d="http://schemas.microsoft.com/office/drawing/2017/model3d" xmlns:o="urn:schemas-microsoft-com:office:office" xmlns:r="http://schemas.openxmlformats.org/officeDocument/2006/relationships" xmlns:m="http://schemas.openxmlformats.org/officeDocument/2006/math" xmlns:v="urn:schemas-microsoft-com:vml" xmlns:wp14="http://schemas.microsoft.com/office/word/2010/wordprocessingDrawing" xmlns:wp="http://schemas.openxmlformats.org/drawingml/2006/wordprocessingDrawing" xmlns:w10="urn:schemas-microsoft-com:office:word" xmlns:w="http://schemas.openxmlformats.org/wordprocessingml/2006/main" xmlns:w14="http://schemas.microsoft.com/office/word/2010/wordml" xmlns:w15="http://schemas.microsoft.com/office/word/2012/wordml" xmlns:w16cid="http://schemas.microsoft.com/office/word/2016/wordml/cid" xmlns:w16se="http://schemas.microsoft.com/office/word/2015/wordml/symex" xmlns:wpg="http://schemas.microsoft.com/office/word/2010/wordprocessingGroup" xmlns:wpi="http://schemas.microsoft.com/office/word/2010/wordprocessingInk" xmlns:wne="http://schemas.microsoft.com/office/word/2006/wordml" xmlns:wps="http://schemas.microsoft.com/office/word/2010/wordprocessingShape" mc:Ignorable="w14 w15 w16se w16cid wp14">
+<w:hdr xmlns:wpc="http://schemas.microsoft.com/office/word/2010/wordprocessingCanvas" xmlns:mc="http://schemas.openxmlformats.org/markup-compatibility/2006" xmlns:o="urn:schemas-microsoft-com:office:office" xmlns:r="http://schemas.openxmlformats.org/officeDocument/2006/relationships" xmlns:m="http://schemas.openxmlformats.org/officeDocument/2006/math" xmlns:v="urn:schemas-microsoft-com:vml" xmlns:wp14="http://schemas.microsoft.com/office/word/2010/wordprocessingDrawing" xmlns:wp="http://schemas.openxmlformats.org/drawingml/2006/wordprocessingDrawing" xmlns:w10="urn:schemas-microsoft-com:office:word" xmlns:w="http://schemas.openxmlformats.org/wordprocessingml/2006/main" xmlns:w14="http://schemas.microsoft.com/office/word/2010/wordml" xmlns:w15="http://schemas.microsoft.com/office/word/2012/wordml" xmlns:wpg="http://schemas.microsoft.com/office/word/2010/wordprocessingGroup" xmlns:wpi="http://schemas.microsoft.com/office/word/2010/wordprocessingInk" xmlns:wne="http://schemas.microsoft.com/office/word/2006/wordml" xmlns:wps="http://schemas.microsoft.com/office/word/2010/wordprocessingShape" mc:Ignorable="w14 w15 wp14">
   <w:p>
     <w:pPr>
       <w:pStyle w:val="Header"/>
@@ -3941,7 +3973,7 @@
 </file>
 
 <file path=word/numbering.xml><?xml version="1.0" encoding="utf-8"?>
-<w:numbering xmlns:wpc="http://schemas.microsoft.com/office/word/2010/wordprocessingCanvas" xmlns:cx="http://schemas.microsoft.com/office/drawing/2014/chartex" xmlns:cx1="http://schemas.microsoft.com/office/drawing/2015/9/8/chartex" xmlns:cx2="http://schemas.microsoft.com/office/drawing/2015/10/21/chartex" xmlns:cx3="http://schemas.microsoft.com/office/drawing/2016/5/9/chartex" xmlns:cx4="http://schemas.microsoft.com/office/drawing/2016/5/10/chartex" xmlns:cx5="http://schemas.microsoft.com/office/drawing/2016/5/11/chartex" xmlns:cx6="http://schemas.microsoft.com/office/drawing/2016/5/12/chartex" xmlns:cx7="http://schemas.microsoft.com/office/drawing/2016/5/13/chartex" xmlns:cx8="http://schemas.microsoft.com/office/drawing/2016/5/14/chartex" xmlns:mc="http://schemas.openxmlformats.org/markup-compatibility/2006" xmlns:aink="http://schemas.microsoft.com/office/drawing/2016/ink" xmlns:am3d="http://schemas.microsoft.com/office/drawing/2017/model3d" xmlns:o="urn:schemas-microsoft-com:office:office" xmlns:r="http://schemas.openxmlformats.org/officeDocument/2006/relationships" xmlns:m="http://schemas.openxmlformats.org/officeDocument/2006/math" xmlns:v="urn:schemas-microsoft-com:vml" xmlns:wp14="http://schemas.microsoft.com/office/word/2010/wordprocessingDrawing" xmlns:wp="http://schemas.openxmlformats.org/drawingml/2006/wordprocessingDrawing" xmlns:w10="urn:schemas-microsoft-com:office:word" xmlns:w="http://schemas.openxmlformats.org/wordprocessingml/2006/main" xmlns:w14="http://schemas.microsoft.com/office/word/2010/wordml" xmlns:w15="http://schemas.microsoft.com/office/word/2012/wordml" xmlns:w16cid="http://schemas.microsoft.com/office/word/2016/wordml/cid" xmlns:w16se="http://schemas.microsoft.com/office/word/2015/wordml/symex" xmlns:wpg="http://schemas.microsoft.com/office/word/2010/wordprocessingGroup" xmlns:wpi="http://schemas.microsoft.com/office/word/2010/wordprocessingInk" xmlns:wne="http://schemas.microsoft.com/office/word/2006/wordml" xmlns:wps="http://schemas.microsoft.com/office/word/2010/wordprocessingShape" mc:Ignorable="w14 w15 w16se w16cid wp14">
+<w:numbering xmlns:wpc="http://schemas.microsoft.com/office/word/2010/wordprocessingCanvas" xmlns:mc="http://schemas.openxmlformats.org/markup-compatibility/2006" xmlns:o="urn:schemas-microsoft-com:office:office" xmlns:r="http://schemas.openxmlformats.org/officeDocument/2006/relationships" xmlns:m="http://schemas.openxmlformats.org/officeDocument/2006/math" xmlns:v="urn:schemas-microsoft-com:vml" xmlns:wp14="http://schemas.microsoft.com/office/word/2010/wordprocessingDrawing" xmlns:wp="http://schemas.openxmlformats.org/drawingml/2006/wordprocessingDrawing" xmlns:w10="urn:schemas-microsoft-com:office:word" xmlns:w="http://schemas.openxmlformats.org/wordprocessingml/2006/main" xmlns:w14="http://schemas.microsoft.com/office/word/2010/wordml" xmlns:w15="http://schemas.microsoft.com/office/word/2012/wordml" xmlns:wpg="http://schemas.microsoft.com/office/word/2010/wordprocessingGroup" xmlns:wpi="http://schemas.microsoft.com/office/word/2010/wordprocessingInk" xmlns:wne="http://schemas.microsoft.com/office/word/2006/wordml" xmlns:wps="http://schemas.microsoft.com/office/word/2010/wordprocessingShape" mc:Ignorable="w14 w15 wp14">
   <w:abstractNum w:abstractNumId="0" w15:restartNumberingAfterBreak="0">
     <w:nsid w:val="FFFFFFFB"/>
     <w:multiLevelType w:val="multilevel"/>
@@ -5252,7 +5284,7 @@
 </file>
 
 <file path=word/styles.xml><?xml version="1.0" encoding="utf-8"?>
-<w:styles xmlns:mc="http://schemas.openxmlformats.org/markup-compatibility/2006" xmlns:r="http://schemas.openxmlformats.org/officeDocument/2006/relationships" xmlns:w="http://schemas.openxmlformats.org/wordprocessingml/2006/main" xmlns:w14="http://schemas.microsoft.com/office/word/2010/wordml" xmlns:w15="http://schemas.microsoft.com/office/word/2012/wordml" xmlns:w16cid="http://schemas.microsoft.com/office/word/2016/wordml/cid" xmlns:w16se="http://schemas.microsoft.com/office/word/2015/wordml/symex" mc:Ignorable="w14 w15 w16se w16cid">
+<w:styles xmlns:mc="http://schemas.openxmlformats.org/markup-compatibility/2006" xmlns:r="http://schemas.openxmlformats.org/officeDocument/2006/relationships" xmlns:w="http://schemas.openxmlformats.org/wordprocessingml/2006/main" xmlns:w14="http://schemas.microsoft.com/office/word/2010/wordml" xmlns:w15="http://schemas.microsoft.com/office/word/2012/wordml" mc:Ignorable="w14 w15">
   <w:docDefaults>
     <w:rPrDefault>
       <w:rPr>
@@ -5268,7 +5300,7 @@
       </w:pPr>
     </w:pPrDefault>
   </w:docDefaults>
-  <w:latentStyles w:defLockedState="0" w:defUIPriority="99" w:defSemiHidden="0" w:defUnhideWhenUsed="0" w:defQFormat="0" w:count="375">
+  <w:latentStyles w:defLockedState="0" w:defUIPriority="99" w:defSemiHidden="0" w:defUnhideWhenUsed="0" w:defQFormat="0" w:count="371">
     <w:lsdException w:name="Normal" w:uiPriority="0" w:qFormat="1"/>
     <w:lsdException w:name="heading 1" w:uiPriority="0" w:qFormat="1"/>
     <w:lsdException w:name="heading 2" w:semiHidden="1" w:uiPriority="0" w:unhideWhenUsed="1" w:qFormat="1"/>
@@ -5374,6 +5406,7 @@
     <w:lsdException w:name="HTML Sample" w:semiHidden="1" w:unhideWhenUsed="1"/>
     <w:lsdException w:name="HTML Typewriter" w:semiHidden="1" w:unhideWhenUsed="1"/>
     <w:lsdException w:name="HTML Variable" w:semiHidden="1" w:unhideWhenUsed="1"/>
+    <w:lsdException w:name="Normal Table" w:semiHidden="1" w:unhideWhenUsed="1"/>
     <w:lsdException w:name="annotation subject" w:semiHidden="1" w:unhideWhenUsed="1"/>
     <w:lsdException w:name="No List" w:semiHidden="1" w:unhideWhenUsed="1"/>
     <w:lsdException w:name="Outline List 1" w:semiHidden="1" w:unhideWhenUsed="1"/>
@@ -5417,8 +5450,10 @@
     <w:lsdException w:name="Table Elegant" w:semiHidden="1" w:unhideWhenUsed="1"/>
     <w:lsdException w:name="Table Professional" w:semiHidden="1" w:unhideWhenUsed="1"/>
     <w:lsdException w:name="Table Subtle 1" w:semiHidden="1" w:unhideWhenUsed="1"/>
+    <w:lsdException w:name="Table Subtle 2" w:semiHidden="1" w:unhideWhenUsed="1"/>
     <w:lsdException w:name="Table Web 1" w:semiHidden="1" w:unhideWhenUsed="1"/>
     <w:lsdException w:name="Table Web 2" w:semiHidden="1" w:unhideWhenUsed="1"/>
+    <w:lsdException w:name="Table Web 3" w:semiHidden="1" w:unhideWhenUsed="1"/>
     <w:lsdException w:name="Balloon Text" w:semiHidden="1" w:unhideWhenUsed="1"/>
     <w:lsdException w:name="Table Grid" w:uiPriority="59"/>
     <w:lsdException w:name="Table Theme" w:semiHidden="1" w:unhideWhenUsed="1"/>
@@ -5637,10 +5672,6 @@
     <w:lsdException w:name="List Table 5 Dark Accent 6" w:uiPriority="50"/>
     <w:lsdException w:name="List Table 6 Colorful Accent 6" w:uiPriority="51"/>
     <w:lsdException w:name="List Table 7 Colorful Accent 6" w:uiPriority="52"/>
-    <w:lsdException w:name="Mention" w:semiHidden="1" w:unhideWhenUsed="1"/>
-    <w:lsdException w:name="Smart Hyperlink" w:semiHidden="1" w:unhideWhenUsed="1"/>
-    <w:lsdException w:name="Hashtag" w:semiHidden="1" w:unhideWhenUsed="1"/>
-    <w:lsdException w:name="Unresolved Mention" w:semiHidden="1" w:unhideWhenUsed="1"/>
   </w:latentStyles>
   <w:style w:type="paragraph" w:default="1" w:styleId="Normal">
     <w:name w:val="Normal"/>

</xml_diff>

<commit_message>
updated documentation and created client project
</commit_message>
<xml_diff>
--- a/Documentation/Project_Analysis_and_Design_Document_TurcuLucian_30432.docx
+++ b/Documentation/Project_Analysis_and_Design_Document_TurcuLucian_30432.docx
@@ -1,6 +1,6 @@
 
 <file path=word/document.xml><?xml version="1.0" encoding="utf-8"?>
-<w:document xmlns:wpc="http://schemas.microsoft.com/office/word/2010/wordprocessingCanvas" xmlns:mc="http://schemas.openxmlformats.org/markup-compatibility/2006" xmlns:o="urn:schemas-microsoft-com:office:office" xmlns:r="http://schemas.openxmlformats.org/officeDocument/2006/relationships" xmlns:m="http://schemas.openxmlformats.org/officeDocument/2006/math" xmlns:v="urn:schemas-microsoft-com:vml" xmlns:wp14="http://schemas.microsoft.com/office/word/2010/wordprocessingDrawing" xmlns:wp="http://schemas.openxmlformats.org/drawingml/2006/wordprocessingDrawing" xmlns:w10="urn:schemas-microsoft-com:office:word" xmlns:w="http://schemas.openxmlformats.org/wordprocessingml/2006/main" xmlns:w14="http://schemas.microsoft.com/office/word/2010/wordml" xmlns:w15="http://schemas.microsoft.com/office/word/2012/wordml" xmlns:wpg="http://schemas.microsoft.com/office/word/2010/wordprocessingGroup" xmlns:wpi="http://schemas.microsoft.com/office/word/2010/wordprocessingInk" xmlns:wne="http://schemas.microsoft.com/office/word/2006/wordml" xmlns:wps="http://schemas.microsoft.com/office/word/2010/wordprocessingShape" mc:Ignorable="w14 w15 wp14">
+<w:document xmlns:wpc="http://schemas.microsoft.com/office/word/2010/wordprocessingCanvas" xmlns:cx="http://schemas.microsoft.com/office/drawing/2014/chartex" xmlns:cx1="http://schemas.microsoft.com/office/drawing/2015/9/8/chartex" xmlns:cx2="http://schemas.microsoft.com/office/drawing/2015/10/21/chartex" xmlns:cx3="http://schemas.microsoft.com/office/drawing/2016/5/9/chartex" xmlns:cx4="http://schemas.microsoft.com/office/drawing/2016/5/10/chartex" xmlns:cx5="http://schemas.microsoft.com/office/drawing/2016/5/11/chartex" xmlns:cx6="http://schemas.microsoft.com/office/drawing/2016/5/12/chartex" xmlns:cx7="http://schemas.microsoft.com/office/drawing/2016/5/13/chartex" xmlns:cx8="http://schemas.microsoft.com/office/drawing/2016/5/14/chartex" xmlns:mc="http://schemas.openxmlformats.org/markup-compatibility/2006" xmlns:aink="http://schemas.microsoft.com/office/drawing/2016/ink" xmlns:am3d="http://schemas.microsoft.com/office/drawing/2017/model3d" xmlns:o="urn:schemas-microsoft-com:office:office" xmlns:r="http://schemas.openxmlformats.org/officeDocument/2006/relationships" xmlns:m="http://schemas.openxmlformats.org/officeDocument/2006/math" xmlns:v="urn:schemas-microsoft-com:vml" xmlns:wp14="http://schemas.microsoft.com/office/word/2010/wordprocessingDrawing" xmlns:wp="http://schemas.openxmlformats.org/drawingml/2006/wordprocessingDrawing" xmlns:w10="urn:schemas-microsoft-com:office:word" xmlns:w="http://schemas.openxmlformats.org/wordprocessingml/2006/main" xmlns:w14="http://schemas.microsoft.com/office/word/2010/wordml" xmlns:w15="http://schemas.microsoft.com/office/word/2012/wordml" xmlns:w16cid="http://schemas.microsoft.com/office/word/2016/wordml/cid" xmlns:w16se="http://schemas.microsoft.com/office/word/2015/wordml/symex" xmlns:wpg="http://schemas.microsoft.com/office/word/2010/wordprocessingGroup" xmlns:wpi="http://schemas.microsoft.com/office/word/2010/wordprocessingInk" xmlns:wne="http://schemas.microsoft.com/office/word/2006/wordml" xmlns:wps="http://schemas.microsoft.com/office/word/2010/wordprocessingShape" mc:Ignorable="w14 w15 w16se w16cid wp14">
   <w:body>
     <w:p>
       <w:pPr>
@@ -2318,7 +2318,6 @@
     </w:p>
     <w:p>
       <w:pPr>
-        <w:ind w:left="720"/>
         <w:rPr>
           <w:i/>
           <w:color w:val="943634"/>
@@ -2327,14 +2326,6 @@
     </w:p>
     <w:p>
       <w:pPr>
-        <w:rPr>
-          <w:i/>
-          <w:color w:val="943634"/>
-        </w:rPr>
-      </w:pPr>
-    </w:p>
-    <w:p>
-      <w:pPr>
         <w:pStyle w:val="Heading1"/>
         <w:rPr>
           <w:rFonts w:ascii="Times New Roman" w:hAnsi="Times New Roman"/>
@@ -2395,22 +2386,10 @@
         <w:t xml:space="preserve"> </w:t>
       </w:r>
       <w:r>
-        <w:t>the Android application, through which the users interact with the system. T</w:t>
-      </w:r>
-      <w:r>
-        <w:t>he desktop application acts as a server.</w:t>
-      </w:r>
-      <w:r>
-        <w:t xml:space="preserve"> It processes </w:t>
-      </w:r>
-      <w:r>
-        <w:t xml:space="preserve">the client’s </w:t>
-      </w:r>
-      <w:r>
-        <w:t>requests and retrieves data from the database.</w:t>
-      </w:r>
-      <w:r>
-        <w:t xml:space="preserve"> This way, multiple users can use the application at once, using a common data set.</w:t>
+        <w:t>the Android application, through which the users interact with the system.</w:t>
+      </w:r>
+      <w:r>
+        <w:t xml:space="preserve"> It will implement the Builder design pattern to instantiate objects using data received in the server responses and Dependency Injection to easily bind the components.</w:t>
       </w:r>
     </w:p>
     <w:p>
@@ -2419,13 +2398,51 @@
         <w:jc w:val="both"/>
       </w:pPr>
       <w:r>
+        <w:t>T</w:t>
+      </w:r>
+      <w:r>
+        <w:t>he desktop application</w:t>
+      </w:r>
+      <w:r>
+        <w:t xml:space="preserve"> processes </w:t>
+      </w:r>
+      <w:r>
+        <w:t xml:space="preserve">the client’s </w:t>
+      </w:r>
+      <w:r>
+        <w:t>requests and retrieves data from the database.</w:t>
+      </w:r>
+      <w:r>
+        <w:t xml:space="preserve"> This way, multiple users can use the application at once, using a common data set.</w:t>
+      </w:r>
+      <w:r>
+        <w:t xml:space="preserve"> The </w:t>
+      </w:r>
+      <w:proofErr w:type="spellStart"/>
+      <w:r>
+        <w:t>RequestController</w:t>
+      </w:r>
+      <w:proofErr w:type="spellEnd"/>
+      <w:r>
+        <w:t xml:space="preserve"> class is representing the entire server system, according to the Façade design pattern.</w:t>
+      </w:r>
+    </w:p>
+    <w:p>
+      <w:pPr>
+        <w:ind w:left="720"/>
+        <w:jc w:val="both"/>
+      </w:pPr>
+      <w:r>
         <w:t>The server application’s architecture is a layered one, to achieve separation between the different levels of f</w:t>
       </w:r>
       <w:r>
-        <w:t>unctionality. The layers are given by the Spring framework:</w:t>
-      </w:r>
-      <w:r>
-        <w:t xml:space="preserve"> repository, service and controller</w:t>
+        <w:t xml:space="preserve">unctionality. The layers are </w:t>
+      </w:r>
+      <w:r>
+        <w:t xml:space="preserve">repository, service and </w:t>
+      </w:r>
+      <w:r>
+        <w:t>communication</w:t>
       </w:r>
       <w:r>
         <w:t>. Between the layers, communication is only available from a layer to the one directly above or below.</w:t>
@@ -2457,7 +2474,7 @@
           <wp:inline distT="0" distB="0" distL="0" distR="0">
             <wp:extent cx="5791200" cy="4914900"/>
             <wp:effectExtent l="0" t="0" r="0" b="0"/>
-            <wp:docPr id="5" name="Picture 5"/>
+            <wp:docPr id="9" name="Picture 9"/>
             <wp:cNvGraphicFramePr>
               <a:graphicFrameLocks xmlns:a="http://schemas.openxmlformats.org/drawingml/2006/main" noChangeAspect="1"/>
             </wp:cNvGraphicFramePr>
@@ -2465,7 +2482,7 @@
               <a:graphicData uri="http://schemas.openxmlformats.org/drawingml/2006/picture">
                 <pic:pic xmlns:pic="http://schemas.openxmlformats.org/drawingml/2006/picture">
                   <pic:nvPicPr>
-                    <pic:cNvPr id="5" name="layers.jpg"/>
+                    <pic:cNvPr id="9" name="layers.jpg"/>
                     <pic:cNvPicPr/>
                   </pic:nvPicPr>
                   <pic:blipFill>
@@ -2800,8 +2817,6 @@
         </w:rPr>
       </w:pPr>
       <w:bookmarkStart w:id="9" w:name="_Toc285793963"/>
-      <w:bookmarkStart w:id="10" w:name="_GoBack"/>
-      <w:bookmarkEnd w:id="10"/>
       <w:r>
         <w:rPr>
           <w:rFonts w:ascii="Times New Roman" w:hAnsi="Times New Roman"/>
@@ -3005,7 +3020,7 @@
           <w:rFonts w:ascii="Times New Roman" w:hAnsi="Times New Roman"/>
         </w:rPr>
       </w:pPr>
-      <w:bookmarkStart w:id="11" w:name="_Toc285793964"/>
+      <w:bookmarkStart w:id="10" w:name="_Toc285793964"/>
       <w:r>
         <w:rPr>
           <w:rFonts w:ascii="Times New Roman" w:hAnsi="Times New Roman"/>
@@ -3018,7 +3033,7 @@
         </w:rPr>
         <w:t>Design</w:t>
       </w:r>
-      <w:bookmarkEnd w:id="11"/>
+      <w:bookmarkEnd w:id="10"/>
     </w:p>
     <w:p>
       <w:pPr>
@@ -3089,7 +3104,7 @@
           <w:rFonts w:ascii="Times New Roman" w:hAnsi="Times New Roman"/>
         </w:rPr>
       </w:pPr>
-      <w:bookmarkStart w:id="12" w:name="_Toc285793965"/>
+      <w:bookmarkStart w:id="11" w:name="_Toc285793965"/>
       <w:r>
         <w:rPr>
           <w:rFonts w:ascii="Times New Roman" w:hAnsi="Times New Roman"/>
@@ -3097,7 +3112,7 @@
         <w:lastRenderedPageBreak/>
         <w:t>Data Model</w:t>
       </w:r>
-      <w:bookmarkEnd w:id="12"/>
+      <w:bookmarkEnd w:id="11"/>
     </w:p>
     <w:p>
       <w:pPr>
@@ -3115,9 +3130,9 @@
         </w:rPr>
         <w:drawing>
           <wp:inline distT="0" distB="0" distL="0" distR="0">
-            <wp:extent cx="5353050" cy="5014481"/>
+            <wp:extent cx="5943600" cy="5567680"/>
             <wp:effectExtent l="0" t="0" r="0" b="0"/>
-            <wp:docPr id="8" name="Picture 8"/>
+            <wp:docPr id="10" name="Picture 10"/>
             <wp:cNvGraphicFramePr>
               <a:graphicFrameLocks xmlns:a="http://schemas.openxmlformats.org/drawingml/2006/main" noChangeAspect="1"/>
             </wp:cNvGraphicFramePr>
@@ -3125,7 +3140,7 @@
               <a:graphicData uri="http://schemas.openxmlformats.org/drawingml/2006/picture">
                 <pic:pic xmlns:pic="http://schemas.openxmlformats.org/drawingml/2006/picture">
                   <pic:nvPicPr>
-                    <pic:cNvPr id="8" name="Data model proj.jpg"/>
+                    <pic:cNvPr id="10" name="Data model proj.jpg"/>
                     <pic:cNvPicPr/>
                   </pic:nvPicPr>
                   <pic:blipFill>
@@ -3143,7 +3158,7 @@
                   <pic:spPr>
                     <a:xfrm>
                       <a:off x="0" y="0"/>
-                      <a:ext cx="5379978" cy="5039706"/>
+                      <a:ext cx="5943600" cy="5567680"/>
                     </a:xfrm>
                     <a:prstGeom prst="rect">
                       <a:avLst/>
@@ -3164,6 +3179,7 @@
           <w:color w:val="943634"/>
         </w:rPr>
       </w:pPr>
+      <w:bookmarkStart w:id="12" w:name="_GoBack"/>
     </w:p>
     <w:p>
       <w:pPr>
@@ -3178,6 +3194,7 @@
         </w:rPr>
       </w:pPr>
       <w:bookmarkStart w:id="13" w:name="_Toc285793966"/>
+      <w:bookmarkEnd w:id="12"/>
       <w:r>
         <w:rPr>
           <w:rFonts w:ascii="Times New Roman" w:hAnsi="Times New Roman"/>
@@ -3297,6 +3314,7 @@
         <w:rPr>
           <w:rFonts w:ascii="Times New Roman" w:hAnsi="Times New Roman"/>
         </w:rPr>
+        <w:lastRenderedPageBreak/>
         <w:t>Design Model Refinement</w:t>
       </w:r>
       <w:bookmarkEnd w:id="16"/>
@@ -3552,7 +3570,7 @@
 </file>
 
 <file path=word/endnotes.xml><?xml version="1.0" encoding="utf-8"?>
-<w:endnotes xmlns:wpc="http://schemas.microsoft.com/office/word/2010/wordprocessingCanvas" xmlns:mc="http://schemas.openxmlformats.org/markup-compatibility/2006" xmlns:o="urn:schemas-microsoft-com:office:office" xmlns:r="http://schemas.openxmlformats.org/officeDocument/2006/relationships" xmlns:m="http://schemas.openxmlformats.org/officeDocument/2006/math" xmlns:v="urn:schemas-microsoft-com:vml" xmlns:wp14="http://schemas.microsoft.com/office/word/2010/wordprocessingDrawing" xmlns:wp="http://schemas.openxmlformats.org/drawingml/2006/wordprocessingDrawing" xmlns:w10="urn:schemas-microsoft-com:office:word" xmlns:w="http://schemas.openxmlformats.org/wordprocessingml/2006/main" xmlns:w14="http://schemas.microsoft.com/office/word/2010/wordml" xmlns:w15="http://schemas.microsoft.com/office/word/2012/wordml" xmlns:wpg="http://schemas.microsoft.com/office/word/2010/wordprocessingGroup" xmlns:wpi="http://schemas.microsoft.com/office/word/2010/wordprocessingInk" xmlns:wne="http://schemas.microsoft.com/office/word/2006/wordml" xmlns:wps="http://schemas.microsoft.com/office/word/2010/wordprocessingShape" mc:Ignorable="w14 w15 wp14">
+<w:endnotes xmlns:wpc="http://schemas.microsoft.com/office/word/2010/wordprocessingCanvas" xmlns:cx="http://schemas.microsoft.com/office/drawing/2014/chartex" xmlns:cx1="http://schemas.microsoft.com/office/drawing/2015/9/8/chartex" xmlns:cx2="http://schemas.microsoft.com/office/drawing/2015/10/21/chartex" xmlns:cx3="http://schemas.microsoft.com/office/drawing/2016/5/9/chartex" xmlns:cx4="http://schemas.microsoft.com/office/drawing/2016/5/10/chartex" xmlns:cx5="http://schemas.microsoft.com/office/drawing/2016/5/11/chartex" xmlns:cx6="http://schemas.microsoft.com/office/drawing/2016/5/12/chartex" xmlns:cx7="http://schemas.microsoft.com/office/drawing/2016/5/13/chartex" xmlns:cx8="http://schemas.microsoft.com/office/drawing/2016/5/14/chartex" xmlns:mc="http://schemas.openxmlformats.org/markup-compatibility/2006" xmlns:aink="http://schemas.microsoft.com/office/drawing/2016/ink" xmlns:am3d="http://schemas.microsoft.com/office/drawing/2017/model3d" xmlns:o="urn:schemas-microsoft-com:office:office" xmlns:r="http://schemas.openxmlformats.org/officeDocument/2006/relationships" xmlns:m="http://schemas.openxmlformats.org/officeDocument/2006/math" xmlns:v="urn:schemas-microsoft-com:vml" xmlns:wp14="http://schemas.microsoft.com/office/word/2010/wordprocessingDrawing" xmlns:wp="http://schemas.openxmlformats.org/drawingml/2006/wordprocessingDrawing" xmlns:w10="urn:schemas-microsoft-com:office:word" xmlns:w="http://schemas.openxmlformats.org/wordprocessingml/2006/main" xmlns:w14="http://schemas.microsoft.com/office/word/2010/wordml" xmlns:w15="http://schemas.microsoft.com/office/word/2012/wordml" xmlns:w16cid="http://schemas.microsoft.com/office/word/2016/wordml/cid" xmlns:w16se="http://schemas.microsoft.com/office/word/2015/wordml/symex" xmlns:wpg="http://schemas.microsoft.com/office/word/2010/wordprocessingGroup" xmlns:wpi="http://schemas.microsoft.com/office/word/2010/wordprocessingInk" xmlns:wne="http://schemas.microsoft.com/office/word/2006/wordml" xmlns:wps="http://schemas.microsoft.com/office/word/2010/wordprocessingShape" mc:Ignorable="w14 w15 w16se w16cid wp14">
   <w:endnote w:type="separator" w:id="-1">
     <w:p>
       <w:pPr>
@@ -3577,7 +3595,7 @@
 </file>
 
 <file path=word/footer1.xml><?xml version="1.0" encoding="utf-8"?>
-<w:ftr xmlns:wpc="http://schemas.microsoft.com/office/word/2010/wordprocessingCanvas" xmlns:mc="http://schemas.openxmlformats.org/markup-compatibility/2006" xmlns:o="urn:schemas-microsoft-com:office:office" xmlns:r="http://schemas.openxmlformats.org/officeDocument/2006/relationships" xmlns:m="http://schemas.openxmlformats.org/officeDocument/2006/math" xmlns:v="urn:schemas-microsoft-com:vml" xmlns:wp14="http://schemas.microsoft.com/office/word/2010/wordprocessingDrawing" xmlns:wp="http://schemas.openxmlformats.org/drawingml/2006/wordprocessingDrawing" xmlns:w10="urn:schemas-microsoft-com:office:word" xmlns:w="http://schemas.openxmlformats.org/wordprocessingml/2006/main" xmlns:w14="http://schemas.microsoft.com/office/word/2010/wordml" xmlns:w15="http://schemas.microsoft.com/office/word/2012/wordml" xmlns:wpg="http://schemas.microsoft.com/office/word/2010/wordprocessingGroup" xmlns:wpi="http://schemas.microsoft.com/office/word/2010/wordprocessingInk" xmlns:wne="http://schemas.microsoft.com/office/word/2006/wordml" xmlns:wps="http://schemas.microsoft.com/office/word/2010/wordprocessingShape" mc:Ignorable="w14 w15 wp14">
+<w:ftr xmlns:wpc="http://schemas.microsoft.com/office/word/2010/wordprocessingCanvas" xmlns:cx="http://schemas.microsoft.com/office/drawing/2014/chartex" xmlns:cx1="http://schemas.microsoft.com/office/drawing/2015/9/8/chartex" xmlns:cx2="http://schemas.microsoft.com/office/drawing/2015/10/21/chartex" xmlns:cx3="http://schemas.microsoft.com/office/drawing/2016/5/9/chartex" xmlns:cx4="http://schemas.microsoft.com/office/drawing/2016/5/10/chartex" xmlns:cx5="http://schemas.microsoft.com/office/drawing/2016/5/11/chartex" xmlns:cx6="http://schemas.microsoft.com/office/drawing/2016/5/12/chartex" xmlns:cx7="http://schemas.microsoft.com/office/drawing/2016/5/13/chartex" xmlns:cx8="http://schemas.microsoft.com/office/drawing/2016/5/14/chartex" xmlns:mc="http://schemas.openxmlformats.org/markup-compatibility/2006" xmlns:aink="http://schemas.microsoft.com/office/drawing/2016/ink" xmlns:am3d="http://schemas.microsoft.com/office/drawing/2017/model3d" xmlns:o="urn:schemas-microsoft-com:office:office" xmlns:r="http://schemas.openxmlformats.org/officeDocument/2006/relationships" xmlns:m="http://schemas.openxmlformats.org/officeDocument/2006/math" xmlns:v="urn:schemas-microsoft-com:vml" xmlns:wp14="http://schemas.microsoft.com/office/word/2010/wordprocessingDrawing" xmlns:wp="http://schemas.openxmlformats.org/drawingml/2006/wordprocessingDrawing" xmlns:w10="urn:schemas-microsoft-com:office:word" xmlns:w="http://schemas.openxmlformats.org/wordprocessingml/2006/main" xmlns:w14="http://schemas.microsoft.com/office/word/2010/wordml" xmlns:w15="http://schemas.microsoft.com/office/word/2012/wordml" xmlns:w16cid="http://schemas.microsoft.com/office/word/2016/wordml/cid" xmlns:w16se="http://schemas.microsoft.com/office/word/2015/wordml/symex" xmlns:wpg="http://schemas.microsoft.com/office/word/2010/wordprocessingGroup" xmlns:wpi="http://schemas.microsoft.com/office/word/2010/wordprocessingInk" xmlns:wne="http://schemas.microsoft.com/office/word/2006/wordml" xmlns:wps="http://schemas.microsoft.com/office/word/2010/wordprocessingShape" mc:Ignorable="w14 w15 w16se w16cid wp14">
   <w:p>
     <w:pPr>
       <w:pStyle w:val="Footer"/>
@@ -3615,7 +3633,7 @@
 </file>
 
 <file path=word/footer2.xml><?xml version="1.0" encoding="utf-8"?>
-<w:ftr xmlns:wpc="http://schemas.microsoft.com/office/word/2010/wordprocessingCanvas" xmlns:mc="http://schemas.openxmlformats.org/markup-compatibility/2006" xmlns:o="urn:schemas-microsoft-com:office:office" xmlns:r="http://schemas.openxmlformats.org/officeDocument/2006/relationships" xmlns:m="http://schemas.openxmlformats.org/officeDocument/2006/math" xmlns:v="urn:schemas-microsoft-com:vml" xmlns:wp14="http://schemas.microsoft.com/office/word/2010/wordprocessingDrawing" xmlns:wp="http://schemas.openxmlformats.org/drawingml/2006/wordprocessingDrawing" xmlns:w10="urn:schemas-microsoft-com:office:word" xmlns:w="http://schemas.openxmlformats.org/wordprocessingml/2006/main" xmlns:w14="http://schemas.microsoft.com/office/word/2010/wordml" xmlns:w15="http://schemas.microsoft.com/office/word/2012/wordml" xmlns:wpg="http://schemas.microsoft.com/office/word/2010/wordprocessingGroup" xmlns:wpi="http://schemas.microsoft.com/office/word/2010/wordprocessingInk" xmlns:wne="http://schemas.microsoft.com/office/word/2006/wordml" xmlns:wps="http://schemas.microsoft.com/office/word/2010/wordprocessingShape" mc:Ignorable="w14 w15 wp14">
+<w:ftr xmlns:wpc="http://schemas.microsoft.com/office/word/2010/wordprocessingCanvas" xmlns:cx="http://schemas.microsoft.com/office/drawing/2014/chartex" xmlns:cx1="http://schemas.microsoft.com/office/drawing/2015/9/8/chartex" xmlns:cx2="http://schemas.microsoft.com/office/drawing/2015/10/21/chartex" xmlns:cx3="http://schemas.microsoft.com/office/drawing/2016/5/9/chartex" xmlns:cx4="http://schemas.microsoft.com/office/drawing/2016/5/10/chartex" xmlns:cx5="http://schemas.microsoft.com/office/drawing/2016/5/11/chartex" xmlns:cx6="http://schemas.microsoft.com/office/drawing/2016/5/12/chartex" xmlns:cx7="http://schemas.microsoft.com/office/drawing/2016/5/13/chartex" xmlns:cx8="http://schemas.microsoft.com/office/drawing/2016/5/14/chartex" xmlns:mc="http://schemas.openxmlformats.org/markup-compatibility/2006" xmlns:aink="http://schemas.microsoft.com/office/drawing/2016/ink" xmlns:am3d="http://schemas.microsoft.com/office/drawing/2017/model3d" xmlns:o="urn:schemas-microsoft-com:office:office" xmlns:r="http://schemas.openxmlformats.org/officeDocument/2006/relationships" xmlns:m="http://schemas.openxmlformats.org/officeDocument/2006/math" xmlns:v="urn:schemas-microsoft-com:vml" xmlns:wp14="http://schemas.microsoft.com/office/word/2010/wordprocessingDrawing" xmlns:wp="http://schemas.openxmlformats.org/drawingml/2006/wordprocessingDrawing" xmlns:w10="urn:schemas-microsoft-com:office:word" xmlns:w="http://schemas.openxmlformats.org/wordprocessingml/2006/main" xmlns:w14="http://schemas.microsoft.com/office/word/2010/wordml" xmlns:w15="http://schemas.microsoft.com/office/word/2012/wordml" xmlns:w16cid="http://schemas.microsoft.com/office/word/2016/wordml/cid" xmlns:w16se="http://schemas.microsoft.com/office/word/2015/wordml/symex" xmlns:wpg="http://schemas.microsoft.com/office/word/2010/wordprocessingGroup" xmlns:wpi="http://schemas.microsoft.com/office/word/2010/wordprocessingInk" xmlns:wne="http://schemas.microsoft.com/office/word/2006/wordml" xmlns:wps="http://schemas.microsoft.com/office/word/2010/wordprocessingShape" mc:Ignorable="w14 w15 w16se w16cid wp14">
   <w:tbl>
     <w:tblPr>
       <w:tblW w:w="0" w:type="auto"/>
@@ -3722,29 +3740,15 @@
             </w:rPr>
             <w:t xml:space="preserve"> of </w:t>
           </w:r>
-          <w:r>
-            <w:fldChar w:fldCharType="begin"/>
-          </w:r>
-          <w:r>
-            <w:instrText xml:space="preserve"> NUMPAGES  \* MERGEFORMAT </w:instrText>
-          </w:r>
-          <w:r>
-            <w:fldChar w:fldCharType="separate"/>
-          </w:r>
-          <w:r>
-            <w:rPr>
-              <w:rStyle w:val="PageNumber"/>
-              <w:noProof/>
-            </w:rPr>
-            <w:t>10</w:t>
-          </w:r>
-          <w:r>
-            <w:rPr>
-              <w:rStyle w:val="PageNumber"/>
-              <w:noProof/>
-            </w:rPr>
-            <w:fldChar w:fldCharType="end"/>
-          </w:r>
+          <w:fldSimple w:instr=" NUMPAGES  \* MERGEFORMAT ">
+            <w:r>
+              <w:rPr>
+                <w:rStyle w:val="PageNumber"/>
+                <w:noProof/>
+              </w:rPr>
+              <w:t>10</w:t>
+            </w:r>
+          </w:fldSimple>
         </w:p>
       </w:tc>
     </w:tr>
@@ -3758,7 +3762,7 @@
 </file>
 
 <file path=word/footer3.xml><?xml version="1.0" encoding="utf-8"?>
-<w:ftr xmlns:wpc="http://schemas.microsoft.com/office/word/2010/wordprocessingCanvas" xmlns:mc="http://schemas.openxmlformats.org/markup-compatibility/2006" xmlns:o="urn:schemas-microsoft-com:office:office" xmlns:r="http://schemas.openxmlformats.org/officeDocument/2006/relationships" xmlns:m="http://schemas.openxmlformats.org/officeDocument/2006/math" xmlns:v="urn:schemas-microsoft-com:vml" xmlns:wp14="http://schemas.microsoft.com/office/word/2010/wordprocessingDrawing" xmlns:wp="http://schemas.openxmlformats.org/drawingml/2006/wordprocessingDrawing" xmlns:w10="urn:schemas-microsoft-com:office:word" xmlns:w="http://schemas.openxmlformats.org/wordprocessingml/2006/main" xmlns:w14="http://schemas.microsoft.com/office/word/2010/wordml" xmlns:w15="http://schemas.microsoft.com/office/word/2012/wordml" xmlns:wpg="http://schemas.microsoft.com/office/word/2010/wordprocessingGroup" xmlns:wpi="http://schemas.microsoft.com/office/word/2010/wordprocessingInk" xmlns:wne="http://schemas.microsoft.com/office/word/2006/wordml" xmlns:wps="http://schemas.microsoft.com/office/word/2010/wordprocessingShape" mc:Ignorable="w14 w15 wp14">
+<w:ftr xmlns:wpc="http://schemas.microsoft.com/office/word/2010/wordprocessingCanvas" xmlns:cx="http://schemas.microsoft.com/office/drawing/2014/chartex" xmlns:cx1="http://schemas.microsoft.com/office/drawing/2015/9/8/chartex" xmlns:cx2="http://schemas.microsoft.com/office/drawing/2015/10/21/chartex" xmlns:cx3="http://schemas.microsoft.com/office/drawing/2016/5/9/chartex" xmlns:cx4="http://schemas.microsoft.com/office/drawing/2016/5/10/chartex" xmlns:cx5="http://schemas.microsoft.com/office/drawing/2016/5/11/chartex" xmlns:cx6="http://schemas.microsoft.com/office/drawing/2016/5/12/chartex" xmlns:cx7="http://schemas.microsoft.com/office/drawing/2016/5/13/chartex" xmlns:cx8="http://schemas.microsoft.com/office/drawing/2016/5/14/chartex" xmlns:mc="http://schemas.openxmlformats.org/markup-compatibility/2006" xmlns:aink="http://schemas.microsoft.com/office/drawing/2016/ink" xmlns:am3d="http://schemas.microsoft.com/office/drawing/2017/model3d" xmlns:o="urn:schemas-microsoft-com:office:office" xmlns:r="http://schemas.openxmlformats.org/officeDocument/2006/relationships" xmlns:m="http://schemas.openxmlformats.org/officeDocument/2006/math" xmlns:v="urn:schemas-microsoft-com:vml" xmlns:wp14="http://schemas.microsoft.com/office/word/2010/wordprocessingDrawing" xmlns:wp="http://schemas.openxmlformats.org/drawingml/2006/wordprocessingDrawing" xmlns:w10="urn:schemas-microsoft-com:office:word" xmlns:w="http://schemas.openxmlformats.org/wordprocessingml/2006/main" xmlns:w14="http://schemas.microsoft.com/office/word/2010/wordml" xmlns:w15="http://schemas.microsoft.com/office/word/2012/wordml" xmlns:w16cid="http://schemas.microsoft.com/office/word/2016/wordml/cid" xmlns:w16se="http://schemas.microsoft.com/office/word/2015/wordml/symex" xmlns:wpg="http://schemas.microsoft.com/office/word/2010/wordprocessingGroup" xmlns:wpi="http://schemas.microsoft.com/office/word/2010/wordprocessingInk" xmlns:wne="http://schemas.microsoft.com/office/word/2006/wordml" xmlns:wps="http://schemas.microsoft.com/office/word/2010/wordprocessingShape" mc:Ignorable="w14 w15 w16se w16cid wp14">
   <w:p>
     <w:pPr>
       <w:pStyle w:val="Footer"/>
@@ -3768,7 +3772,7 @@
 </file>
 
 <file path=word/footnotes.xml><?xml version="1.0" encoding="utf-8"?>
-<w:footnotes xmlns:wpc="http://schemas.microsoft.com/office/word/2010/wordprocessingCanvas" xmlns:mc="http://schemas.openxmlformats.org/markup-compatibility/2006" xmlns:o="urn:schemas-microsoft-com:office:office" xmlns:r="http://schemas.openxmlformats.org/officeDocument/2006/relationships" xmlns:m="http://schemas.openxmlformats.org/officeDocument/2006/math" xmlns:v="urn:schemas-microsoft-com:vml" xmlns:wp14="http://schemas.microsoft.com/office/word/2010/wordprocessingDrawing" xmlns:wp="http://schemas.openxmlformats.org/drawingml/2006/wordprocessingDrawing" xmlns:w10="urn:schemas-microsoft-com:office:word" xmlns:w="http://schemas.openxmlformats.org/wordprocessingml/2006/main" xmlns:w14="http://schemas.microsoft.com/office/word/2010/wordml" xmlns:w15="http://schemas.microsoft.com/office/word/2012/wordml" xmlns:wpg="http://schemas.microsoft.com/office/word/2010/wordprocessingGroup" xmlns:wpi="http://schemas.microsoft.com/office/word/2010/wordprocessingInk" xmlns:wne="http://schemas.microsoft.com/office/word/2006/wordml" xmlns:wps="http://schemas.microsoft.com/office/word/2010/wordprocessingShape" mc:Ignorable="w14 w15 wp14">
+<w:footnotes xmlns:wpc="http://schemas.microsoft.com/office/word/2010/wordprocessingCanvas" xmlns:cx="http://schemas.microsoft.com/office/drawing/2014/chartex" xmlns:cx1="http://schemas.microsoft.com/office/drawing/2015/9/8/chartex" xmlns:cx2="http://schemas.microsoft.com/office/drawing/2015/10/21/chartex" xmlns:cx3="http://schemas.microsoft.com/office/drawing/2016/5/9/chartex" xmlns:cx4="http://schemas.microsoft.com/office/drawing/2016/5/10/chartex" xmlns:cx5="http://schemas.microsoft.com/office/drawing/2016/5/11/chartex" xmlns:cx6="http://schemas.microsoft.com/office/drawing/2016/5/12/chartex" xmlns:cx7="http://schemas.microsoft.com/office/drawing/2016/5/13/chartex" xmlns:cx8="http://schemas.microsoft.com/office/drawing/2016/5/14/chartex" xmlns:mc="http://schemas.openxmlformats.org/markup-compatibility/2006" xmlns:aink="http://schemas.microsoft.com/office/drawing/2016/ink" xmlns:am3d="http://schemas.microsoft.com/office/drawing/2017/model3d" xmlns:o="urn:schemas-microsoft-com:office:office" xmlns:r="http://schemas.openxmlformats.org/officeDocument/2006/relationships" xmlns:m="http://schemas.openxmlformats.org/officeDocument/2006/math" xmlns:v="urn:schemas-microsoft-com:vml" xmlns:wp14="http://schemas.microsoft.com/office/word/2010/wordprocessingDrawing" xmlns:wp="http://schemas.openxmlformats.org/drawingml/2006/wordprocessingDrawing" xmlns:w10="urn:schemas-microsoft-com:office:word" xmlns:w="http://schemas.openxmlformats.org/wordprocessingml/2006/main" xmlns:w14="http://schemas.microsoft.com/office/word/2010/wordml" xmlns:w15="http://schemas.microsoft.com/office/word/2012/wordml" xmlns:w16cid="http://schemas.microsoft.com/office/word/2016/wordml/cid" xmlns:w16se="http://schemas.microsoft.com/office/word/2015/wordml/symex" xmlns:wpg="http://schemas.microsoft.com/office/word/2010/wordprocessingGroup" xmlns:wpi="http://schemas.microsoft.com/office/word/2010/wordprocessingInk" xmlns:wne="http://schemas.microsoft.com/office/word/2006/wordml" xmlns:wps="http://schemas.microsoft.com/office/word/2010/wordprocessingShape" mc:Ignorable="w14 w15 w16se w16cid wp14">
   <w:footnote w:type="separator" w:id="-1">
     <w:p>
       <w:pPr>
@@ -3793,7 +3797,7 @@
 </file>
 
 <file path=word/header1.xml><?xml version="1.0" encoding="utf-8"?>
-<w:hdr xmlns:wpc="http://schemas.microsoft.com/office/word/2010/wordprocessingCanvas" xmlns:mc="http://schemas.openxmlformats.org/markup-compatibility/2006" xmlns:o="urn:schemas-microsoft-com:office:office" xmlns:r="http://schemas.openxmlformats.org/officeDocument/2006/relationships" xmlns:m="http://schemas.openxmlformats.org/officeDocument/2006/math" xmlns:v="urn:schemas-microsoft-com:vml" xmlns:wp14="http://schemas.microsoft.com/office/word/2010/wordprocessingDrawing" xmlns:wp="http://schemas.openxmlformats.org/drawingml/2006/wordprocessingDrawing" xmlns:w10="urn:schemas-microsoft-com:office:word" xmlns:w="http://schemas.openxmlformats.org/wordprocessingml/2006/main" xmlns:w14="http://schemas.microsoft.com/office/word/2010/wordml" xmlns:w15="http://schemas.microsoft.com/office/word/2012/wordml" xmlns:wpg="http://schemas.microsoft.com/office/word/2010/wordprocessingGroup" xmlns:wpi="http://schemas.microsoft.com/office/word/2010/wordprocessingInk" xmlns:wne="http://schemas.microsoft.com/office/word/2006/wordml" xmlns:wps="http://schemas.microsoft.com/office/word/2010/wordprocessingShape" mc:Ignorable="w14 w15 wp14">
+<w:hdr xmlns:wpc="http://schemas.microsoft.com/office/word/2010/wordprocessingCanvas" xmlns:cx="http://schemas.microsoft.com/office/drawing/2014/chartex" xmlns:cx1="http://schemas.microsoft.com/office/drawing/2015/9/8/chartex" xmlns:cx2="http://schemas.microsoft.com/office/drawing/2015/10/21/chartex" xmlns:cx3="http://schemas.microsoft.com/office/drawing/2016/5/9/chartex" xmlns:cx4="http://schemas.microsoft.com/office/drawing/2016/5/10/chartex" xmlns:cx5="http://schemas.microsoft.com/office/drawing/2016/5/11/chartex" xmlns:cx6="http://schemas.microsoft.com/office/drawing/2016/5/12/chartex" xmlns:cx7="http://schemas.microsoft.com/office/drawing/2016/5/13/chartex" xmlns:cx8="http://schemas.microsoft.com/office/drawing/2016/5/14/chartex" xmlns:mc="http://schemas.openxmlformats.org/markup-compatibility/2006" xmlns:aink="http://schemas.microsoft.com/office/drawing/2016/ink" xmlns:am3d="http://schemas.microsoft.com/office/drawing/2017/model3d" xmlns:o="urn:schemas-microsoft-com:office:office" xmlns:r="http://schemas.openxmlformats.org/officeDocument/2006/relationships" xmlns:m="http://schemas.openxmlformats.org/officeDocument/2006/math" xmlns:v="urn:schemas-microsoft-com:vml" xmlns:wp14="http://schemas.microsoft.com/office/word/2010/wordprocessingDrawing" xmlns:wp="http://schemas.openxmlformats.org/drawingml/2006/wordprocessingDrawing" xmlns:w10="urn:schemas-microsoft-com:office:word" xmlns:w="http://schemas.openxmlformats.org/wordprocessingml/2006/main" xmlns:w14="http://schemas.microsoft.com/office/word/2010/wordml" xmlns:w15="http://schemas.microsoft.com/office/word/2012/wordml" xmlns:w16cid="http://schemas.microsoft.com/office/word/2016/wordml/cid" xmlns:w16se="http://schemas.microsoft.com/office/word/2015/wordml/symex" xmlns:wpg="http://schemas.microsoft.com/office/word/2010/wordprocessingGroup" xmlns:wpi="http://schemas.microsoft.com/office/word/2010/wordprocessingInk" xmlns:wne="http://schemas.microsoft.com/office/word/2006/wordml" xmlns:wps="http://schemas.microsoft.com/office/word/2010/wordprocessingShape" mc:Ignorable="w14 w15 w16se w16cid wp14">
   <w:tbl>
     <w:tblPr>
       <w:tblW w:w="0" w:type="auto"/>
@@ -3851,23 +3855,13 @@
             </w:rPr>
             <w:fldChar w:fldCharType="separate"/>
           </w:r>
-          <w:proofErr w:type="spellStart"/>
           <w:r>
             <w:rPr>
               <w:rFonts w:ascii="Times New Roman" w:hAnsi="Times New Roman"/>
               <w:b w:val="0"/>
               <w:sz w:val="20"/>
             </w:rPr>
-            <w:t>MedPat</w:t>
-          </w:r>
-          <w:proofErr w:type="spellEnd"/>
-          <w:r>
-            <w:rPr>
-              <w:rFonts w:ascii="Times New Roman" w:hAnsi="Times New Roman"/>
-              <w:b w:val="0"/>
-              <w:sz w:val="20"/>
-            </w:rPr>
-            <w:t>: A Doctor - Patient Platform</w:t>
+            <w:t>MedPat: A Doctor - Patient Platform</w:t>
           </w:r>
           <w:r>
             <w:rPr>
@@ -3906,24 +3900,14 @@
           <w:tcW w:w="6379" w:type="dxa"/>
         </w:tcPr>
         <w:p>
-          <w:r>
-            <w:fldChar w:fldCharType="begin"/>
-          </w:r>
-          <w:r>
-            <w:instrText xml:space="preserve"> TITLE  \* MERGEFORMAT </w:instrText>
-          </w:r>
-          <w:r>
-            <w:fldChar w:fldCharType="separate"/>
-          </w:r>
-          <w:r>
-            <w:t>Analysis and Design</w:t>
-          </w:r>
-          <w:r>
-            <w:t xml:space="preserve"> Document</w:t>
-          </w:r>
-          <w:r>
-            <w:fldChar w:fldCharType="end"/>
-          </w:r>
+          <w:fldSimple w:instr=" TITLE  \* MERGEFORMAT ">
+            <w:r>
+              <w:t>Analysis and Design</w:t>
+            </w:r>
+            <w:r>
+              <w:t xml:space="preserve"> Document</w:t>
+            </w:r>
+          </w:fldSimple>
         </w:p>
       </w:tc>
       <w:tc>
@@ -3963,7 +3947,7 @@
 </file>
 
 <file path=word/header2.xml><?xml version="1.0" encoding="utf-8"?>
-<w:hdr xmlns:wpc="http://schemas.microsoft.com/office/word/2010/wordprocessingCanvas" xmlns:mc="http://schemas.openxmlformats.org/markup-compatibility/2006" xmlns:o="urn:schemas-microsoft-com:office:office" xmlns:r="http://schemas.openxmlformats.org/officeDocument/2006/relationships" xmlns:m="http://schemas.openxmlformats.org/officeDocument/2006/math" xmlns:v="urn:schemas-microsoft-com:vml" xmlns:wp14="http://schemas.microsoft.com/office/word/2010/wordprocessingDrawing" xmlns:wp="http://schemas.openxmlformats.org/drawingml/2006/wordprocessingDrawing" xmlns:w10="urn:schemas-microsoft-com:office:word" xmlns:w="http://schemas.openxmlformats.org/wordprocessingml/2006/main" xmlns:w14="http://schemas.microsoft.com/office/word/2010/wordml" xmlns:w15="http://schemas.microsoft.com/office/word/2012/wordml" xmlns:wpg="http://schemas.microsoft.com/office/word/2010/wordprocessingGroup" xmlns:wpi="http://schemas.microsoft.com/office/word/2010/wordprocessingInk" xmlns:wne="http://schemas.microsoft.com/office/word/2006/wordml" xmlns:wps="http://schemas.microsoft.com/office/word/2010/wordprocessingShape" mc:Ignorable="w14 w15 wp14">
+<w:hdr xmlns:wpc="http://schemas.microsoft.com/office/word/2010/wordprocessingCanvas" xmlns:cx="http://schemas.microsoft.com/office/drawing/2014/chartex" xmlns:cx1="http://schemas.microsoft.com/office/drawing/2015/9/8/chartex" xmlns:cx2="http://schemas.microsoft.com/office/drawing/2015/10/21/chartex" xmlns:cx3="http://schemas.microsoft.com/office/drawing/2016/5/9/chartex" xmlns:cx4="http://schemas.microsoft.com/office/drawing/2016/5/10/chartex" xmlns:cx5="http://schemas.microsoft.com/office/drawing/2016/5/11/chartex" xmlns:cx6="http://schemas.microsoft.com/office/drawing/2016/5/12/chartex" xmlns:cx7="http://schemas.microsoft.com/office/drawing/2016/5/13/chartex" xmlns:cx8="http://schemas.microsoft.com/office/drawing/2016/5/14/chartex" xmlns:mc="http://schemas.openxmlformats.org/markup-compatibility/2006" xmlns:aink="http://schemas.microsoft.com/office/drawing/2016/ink" xmlns:am3d="http://schemas.microsoft.com/office/drawing/2017/model3d" xmlns:o="urn:schemas-microsoft-com:office:office" xmlns:r="http://schemas.openxmlformats.org/officeDocument/2006/relationships" xmlns:m="http://schemas.openxmlformats.org/officeDocument/2006/math" xmlns:v="urn:schemas-microsoft-com:vml" xmlns:wp14="http://schemas.microsoft.com/office/word/2010/wordprocessingDrawing" xmlns:wp="http://schemas.openxmlformats.org/drawingml/2006/wordprocessingDrawing" xmlns:w10="urn:schemas-microsoft-com:office:word" xmlns:w="http://schemas.openxmlformats.org/wordprocessingml/2006/main" xmlns:w14="http://schemas.microsoft.com/office/word/2010/wordml" xmlns:w15="http://schemas.microsoft.com/office/word/2012/wordml" xmlns:w16cid="http://schemas.microsoft.com/office/word/2016/wordml/cid" xmlns:w16se="http://schemas.microsoft.com/office/word/2015/wordml/symex" xmlns:wpg="http://schemas.microsoft.com/office/word/2010/wordprocessingGroup" xmlns:wpi="http://schemas.microsoft.com/office/word/2010/wordprocessingInk" xmlns:wne="http://schemas.microsoft.com/office/word/2006/wordml" xmlns:wps="http://schemas.microsoft.com/office/word/2010/wordprocessingShape" mc:Ignorable="w14 w15 w16se w16cid wp14">
   <w:p>
     <w:pPr>
       <w:pStyle w:val="Header"/>
@@ -3973,7 +3957,7 @@
 </file>
 
 <file path=word/numbering.xml><?xml version="1.0" encoding="utf-8"?>
-<w:numbering xmlns:wpc="http://schemas.microsoft.com/office/word/2010/wordprocessingCanvas" xmlns:mc="http://schemas.openxmlformats.org/markup-compatibility/2006" xmlns:o="urn:schemas-microsoft-com:office:office" xmlns:r="http://schemas.openxmlformats.org/officeDocument/2006/relationships" xmlns:m="http://schemas.openxmlformats.org/officeDocument/2006/math" xmlns:v="urn:schemas-microsoft-com:vml" xmlns:wp14="http://schemas.microsoft.com/office/word/2010/wordprocessingDrawing" xmlns:wp="http://schemas.openxmlformats.org/drawingml/2006/wordprocessingDrawing" xmlns:w10="urn:schemas-microsoft-com:office:word" xmlns:w="http://schemas.openxmlformats.org/wordprocessingml/2006/main" xmlns:w14="http://schemas.microsoft.com/office/word/2010/wordml" xmlns:w15="http://schemas.microsoft.com/office/word/2012/wordml" xmlns:wpg="http://schemas.microsoft.com/office/word/2010/wordprocessingGroup" xmlns:wpi="http://schemas.microsoft.com/office/word/2010/wordprocessingInk" xmlns:wne="http://schemas.microsoft.com/office/word/2006/wordml" xmlns:wps="http://schemas.microsoft.com/office/word/2010/wordprocessingShape" mc:Ignorable="w14 w15 wp14">
+<w:numbering xmlns:wpc="http://schemas.microsoft.com/office/word/2010/wordprocessingCanvas" xmlns:cx="http://schemas.microsoft.com/office/drawing/2014/chartex" xmlns:cx1="http://schemas.microsoft.com/office/drawing/2015/9/8/chartex" xmlns:cx2="http://schemas.microsoft.com/office/drawing/2015/10/21/chartex" xmlns:cx3="http://schemas.microsoft.com/office/drawing/2016/5/9/chartex" xmlns:cx4="http://schemas.microsoft.com/office/drawing/2016/5/10/chartex" xmlns:cx5="http://schemas.microsoft.com/office/drawing/2016/5/11/chartex" xmlns:cx6="http://schemas.microsoft.com/office/drawing/2016/5/12/chartex" xmlns:cx7="http://schemas.microsoft.com/office/drawing/2016/5/13/chartex" xmlns:cx8="http://schemas.microsoft.com/office/drawing/2016/5/14/chartex" xmlns:mc="http://schemas.openxmlformats.org/markup-compatibility/2006" xmlns:aink="http://schemas.microsoft.com/office/drawing/2016/ink" xmlns:am3d="http://schemas.microsoft.com/office/drawing/2017/model3d" xmlns:o="urn:schemas-microsoft-com:office:office" xmlns:r="http://schemas.openxmlformats.org/officeDocument/2006/relationships" xmlns:m="http://schemas.openxmlformats.org/officeDocument/2006/math" xmlns:v="urn:schemas-microsoft-com:vml" xmlns:wp14="http://schemas.microsoft.com/office/word/2010/wordprocessingDrawing" xmlns:wp="http://schemas.openxmlformats.org/drawingml/2006/wordprocessingDrawing" xmlns:w10="urn:schemas-microsoft-com:office:word" xmlns:w="http://schemas.openxmlformats.org/wordprocessingml/2006/main" xmlns:w14="http://schemas.microsoft.com/office/word/2010/wordml" xmlns:w15="http://schemas.microsoft.com/office/word/2012/wordml" xmlns:w16cid="http://schemas.microsoft.com/office/word/2016/wordml/cid" xmlns:w16se="http://schemas.microsoft.com/office/word/2015/wordml/symex" xmlns:wpg="http://schemas.microsoft.com/office/word/2010/wordprocessingGroup" xmlns:wpi="http://schemas.microsoft.com/office/word/2010/wordprocessingInk" xmlns:wne="http://schemas.microsoft.com/office/word/2006/wordml" xmlns:wps="http://schemas.microsoft.com/office/word/2010/wordprocessingShape" mc:Ignorable="w14 w15 w16se w16cid wp14">
   <w:abstractNum w:abstractNumId="0" w15:restartNumberingAfterBreak="0">
     <w:nsid w:val="FFFFFFFB"/>
     <w:multiLevelType w:val="multilevel"/>
@@ -5284,7 +5268,7 @@
 </file>
 
 <file path=word/styles.xml><?xml version="1.0" encoding="utf-8"?>
-<w:styles xmlns:mc="http://schemas.openxmlformats.org/markup-compatibility/2006" xmlns:r="http://schemas.openxmlformats.org/officeDocument/2006/relationships" xmlns:w="http://schemas.openxmlformats.org/wordprocessingml/2006/main" xmlns:w14="http://schemas.microsoft.com/office/word/2010/wordml" xmlns:w15="http://schemas.microsoft.com/office/word/2012/wordml" mc:Ignorable="w14 w15">
+<w:styles xmlns:mc="http://schemas.openxmlformats.org/markup-compatibility/2006" xmlns:r="http://schemas.openxmlformats.org/officeDocument/2006/relationships" xmlns:w="http://schemas.openxmlformats.org/wordprocessingml/2006/main" xmlns:w14="http://schemas.microsoft.com/office/word/2010/wordml" xmlns:w15="http://schemas.microsoft.com/office/word/2012/wordml" xmlns:w16cid="http://schemas.microsoft.com/office/word/2016/wordml/cid" xmlns:w16se="http://schemas.microsoft.com/office/word/2015/wordml/symex" mc:Ignorable="w14 w15 w16se w16cid">
   <w:docDefaults>
     <w:rPrDefault>
       <w:rPr>
@@ -5300,7 +5284,7 @@
       </w:pPr>
     </w:pPrDefault>
   </w:docDefaults>
-  <w:latentStyles w:defLockedState="0" w:defUIPriority="99" w:defSemiHidden="0" w:defUnhideWhenUsed="0" w:defQFormat="0" w:count="371">
+  <w:latentStyles w:defLockedState="0" w:defUIPriority="99" w:defSemiHidden="0" w:defUnhideWhenUsed="0" w:defQFormat="0" w:count="375">
     <w:lsdException w:name="Normal" w:uiPriority="0" w:qFormat="1"/>
     <w:lsdException w:name="heading 1" w:uiPriority="0" w:qFormat="1"/>
     <w:lsdException w:name="heading 2" w:semiHidden="1" w:uiPriority="0" w:unhideWhenUsed="1" w:qFormat="1"/>
@@ -5406,7 +5390,6 @@
     <w:lsdException w:name="HTML Sample" w:semiHidden="1" w:unhideWhenUsed="1"/>
     <w:lsdException w:name="HTML Typewriter" w:semiHidden="1" w:unhideWhenUsed="1"/>
     <w:lsdException w:name="HTML Variable" w:semiHidden="1" w:unhideWhenUsed="1"/>
-    <w:lsdException w:name="Normal Table" w:semiHidden="1" w:unhideWhenUsed="1"/>
     <w:lsdException w:name="annotation subject" w:semiHidden="1" w:unhideWhenUsed="1"/>
     <w:lsdException w:name="No List" w:semiHidden="1" w:unhideWhenUsed="1"/>
     <w:lsdException w:name="Outline List 1" w:semiHidden="1" w:unhideWhenUsed="1"/>
@@ -5450,10 +5433,8 @@
     <w:lsdException w:name="Table Elegant" w:semiHidden="1" w:unhideWhenUsed="1"/>
     <w:lsdException w:name="Table Professional" w:semiHidden="1" w:unhideWhenUsed="1"/>
     <w:lsdException w:name="Table Subtle 1" w:semiHidden="1" w:unhideWhenUsed="1"/>
-    <w:lsdException w:name="Table Subtle 2" w:semiHidden="1" w:unhideWhenUsed="1"/>
     <w:lsdException w:name="Table Web 1" w:semiHidden="1" w:unhideWhenUsed="1"/>
     <w:lsdException w:name="Table Web 2" w:semiHidden="1" w:unhideWhenUsed="1"/>
-    <w:lsdException w:name="Table Web 3" w:semiHidden="1" w:unhideWhenUsed="1"/>
     <w:lsdException w:name="Balloon Text" w:semiHidden="1" w:unhideWhenUsed="1"/>
     <w:lsdException w:name="Table Grid" w:uiPriority="59"/>
     <w:lsdException w:name="Table Theme" w:semiHidden="1" w:unhideWhenUsed="1"/>
@@ -5672,6 +5653,10 @@
     <w:lsdException w:name="List Table 5 Dark Accent 6" w:uiPriority="50"/>
     <w:lsdException w:name="List Table 6 Colorful Accent 6" w:uiPriority="51"/>
     <w:lsdException w:name="List Table 7 Colorful Accent 6" w:uiPriority="52"/>
+    <w:lsdException w:name="Mention" w:semiHidden="1" w:unhideWhenUsed="1"/>
+    <w:lsdException w:name="Smart Hyperlink" w:semiHidden="1" w:unhideWhenUsed="1"/>
+    <w:lsdException w:name="Hashtag" w:semiHidden="1" w:unhideWhenUsed="1"/>
+    <w:lsdException w:name="Unresolved Mention" w:semiHidden="1" w:unhideWhenUsed="1"/>
   </w:latentStyles>
   <w:style w:type="paragraph" w:default="1" w:styleId="Normal">
     <w:name w:val="Normal"/>

</xml_diff>

<commit_message>
Finished implementation and testing and updated documentations
</commit_message>
<xml_diff>
--- a/Documentation/Project_Analysis_and_Design_Document_TurcuLucian_30432.docx
+++ b/Documentation/Project_Analysis_and_Design_Document_TurcuLucian_30432.docx
@@ -385,6 +385,9 @@
             <w:pPr>
               <w:pStyle w:val="Tabletext"/>
             </w:pPr>
+            <w:r>
+              <w:t>28/May/18</w:t>
+            </w:r>
           </w:p>
         </w:tc>
         <w:tc>
@@ -395,6 +398,9 @@
             <w:pPr>
               <w:pStyle w:val="Tabletext"/>
             </w:pPr>
+            <w:r>
+              <w:t>2</w:t>
+            </w:r>
           </w:p>
         </w:tc>
         <w:tc>
@@ -405,6 +411,9 @@
             <w:pPr>
               <w:pStyle w:val="Tabletext"/>
             </w:pPr>
+            <w:r>
+              <w:t>Final Documentation</w:t>
+            </w:r>
           </w:p>
         </w:tc>
         <w:tc>
@@ -415,6 +424,9 @@
             <w:pPr>
               <w:pStyle w:val="Tabletext"/>
             </w:pPr>
+            <w:r>
+              <w:t>Turcu Lucian Andrei</w:t>
+            </w:r>
           </w:p>
         </w:tc>
       </w:tr>
@@ -2096,7 +2108,6 @@
     </w:p>
     <w:p>
       <w:pPr>
-        <w:ind w:firstLine="720"/>
         <w:jc w:val="both"/>
       </w:pPr>
       <w:r>
@@ -2106,13 +2117,33 @@
         <w:t>ents. Using MedPat, a medic can</w:t>
       </w:r>
       <w:r>
-        <w:t xml:space="preserve"> offer basic medical consulting remotely and write prescriptions for a patient. It also gives specialized users the possibility to write articles on medical subjects</w:t>
-      </w:r>
-      <w:r>
-        <w:t>,</w:t>
-      </w:r>
-      <w:r>
-        <w:t xml:space="preserve"> which may be of interest to both medical and non-medical users. The patients can book appointments to a specific doctor, keep track of prescriptions and request consulting from a doctor.</w:t>
+        <w:t xml:space="preserve"> </w:t>
+      </w:r>
+      <w:r>
+        <w:t>answer the patient’s questions</w:t>
+      </w:r>
+      <w:r>
+        <w:t xml:space="preserve"> remotely and write prescriptions for a patient.</w:t>
+      </w:r>
+      <w:r>
+        <w:t xml:space="preserve"> A medic can also keep track of upcoming appointments and remove the ones that are past their date.</w:t>
+      </w:r>
+    </w:p>
+    <w:p>
+      <w:pPr>
+        <w:jc w:val="both"/>
+      </w:pPr>
+      <w:r>
+        <w:t xml:space="preserve">The patients can book appointments to a specific doctor, </w:t>
+      </w:r>
+      <w:r>
+        <w:t xml:space="preserve">view </w:t>
+      </w:r>
+      <w:r>
+        <w:t xml:space="preserve">prescriptions and </w:t>
+      </w:r>
+      <w:r>
+        <w:t>send messages to their doctor.</w:t>
       </w:r>
     </w:p>
     <w:p>
@@ -2217,7 +2248,6 @@
     </w:p>
     <w:p>
       <w:pPr>
-        <w:ind w:left="720"/>
         <w:rPr>
           <w:i/>
           <w:color w:val="943634"/>
@@ -2241,15 +2271,6 @@
           <w:color w:val="943634"/>
         </w:rPr>
       </w:pPr>
-    </w:p>
-    <w:p>
-      <w:pPr>
-        <w:ind w:left="720"/>
-        <w:rPr>
-          <w:i/>
-          <w:color w:val="943634"/>
-        </w:rPr>
-      </w:pPr>
       <w:r>
         <w:rPr>
           <w:i/>
@@ -2258,9 +2279,9 @@
         </w:rPr>
         <w:drawing>
           <wp:inline distT="0" distB="0" distL="0" distR="0">
-            <wp:extent cx="5943600" cy="2343150"/>
+            <wp:extent cx="5939790" cy="1974850"/>
             <wp:effectExtent l="0" t="0" r="0" b="0"/>
-            <wp:docPr id="6" name="Picture 6"/>
+            <wp:docPr id="5" name="Picture 5"/>
             <wp:cNvGraphicFramePr>
               <a:graphicFrameLocks xmlns:a="http://schemas.openxmlformats.org/drawingml/2006/main" noChangeAspect="1"/>
             </wp:cNvGraphicFramePr>
@@ -2268,8 +2289,10 @@
               <a:graphicData uri="http://schemas.openxmlformats.org/drawingml/2006/picture">
                 <pic:pic xmlns:pic="http://schemas.openxmlformats.org/drawingml/2006/picture">
                   <pic:nvPicPr>
-                    <pic:cNvPr id="6" name="Domain.jpg"/>
-                    <pic:cNvPicPr/>
+                    <pic:cNvPr id="0" name="Picture 1"/>
+                    <pic:cNvPicPr>
+                      <a:picLocks noChangeAspect="1" noChangeArrowheads="1"/>
+                    </pic:cNvPicPr>
                   </pic:nvPicPr>
                   <pic:blipFill>
                     <a:blip r:embed="rId8">
@@ -2279,18 +2302,23 @@
                         </a:ext>
                       </a:extLst>
                     </a:blip>
+                    <a:srcRect/>
                     <a:stretch>
                       <a:fillRect/>
                     </a:stretch>
                   </pic:blipFill>
-                  <pic:spPr>
+                  <pic:spPr bwMode="auto">
                     <a:xfrm>
                       <a:off x="0" y="0"/>
-                      <a:ext cx="5943600" cy="2343150"/>
+                      <a:ext cx="5939790" cy="1974850"/>
                     </a:xfrm>
                     <a:prstGeom prst="rect">
                       <a:avLst/>
                     </a:prstGeom>
+                    <a:noFill/>
+                    <a:ln>
+                      <a:noFill/>
+                    </a:ln>
                   </pic:spPr>
                 </pic:pic>
               </a:graphicData>
@@ -2389,15 +2417,21 @@
         <w:t>the Android application, through which the users interact with the system.</w:t>
       </w:r>
       <w:r>
-        <w:t xml:space="preserve"> It will implement the Builder design pattern to instantiate objects using data received in the server responses and </w:t>
-      </w:r>
-      <w:r>
-        <w:t>Singleton for the User clas</w:t>
+        <w:t xml:space="preserve"> It will implement the Builder design pattern to instantiate </w:t>
+      </w:r>
+      <w:r>
+        <w:t xml:space="preserve">data transfer </w:t>
+      </w:r>
+      <w:r>
+        <w:t xml:space="preserve">objects using data received </w:t>
+      </w:r>
+      <w:r>
+        <w:t>from user input</w:t>
       </w:r>
       <w:bookmarkStart w:id="5" w:name="_GoBack"/>
       <w:bookmarkEnd w:id="5"/>
       <w:r>
-        <w:t>s.</w:t>
+        <w:t>.</w:t>
       </w:r>
     </w:p>
     <w:p>
@@ -2424,15 +2458,7 @@
         <w:t xml:space="preserve"> This way, multiple users can use the application at once, using a common data set.</w:t>
       </w:r>
       <w:r>
-        <w:t xml:space="preserve"> The </w:t>
-      </w:r>
-      <w:proofErr w:type="spellStart"/>
-      <w:r>
-        <w:t>RequestController</w:t>
-      </w:r>
-      <w:proofErr w:type="spellEnd"/>
-      <w:r>
-        <w:t xml:space="preserve"> class is representing the entire server system, according to the Façade design pattern.</w:t>
+        <w:t xml:space="preserve"> The RequestController class is representing the entire server system, according to the Façade design pattern.</w:t>
       </w:r>
     </w:p>
     <w:p>
@@ -2482,7 +2508,7 @@
           <wp:inline distT="0" distB="0" distL="0" distR="0">
             <wp:extent cx="5791200" cy="4914900"/>
             <wp:effectExtent l="0" t="0" r="0" b="0"/>
-            <wp:docPr id="9" name="Picture 9"/>
+            <wp:docPr id="8" name="Picture 8"/>
             <wp:cNvGraphicFramePr>
               <a:graphicFrameLocks xmlns:a="http://schemas.openxmlformats.org/drawingml/2006/main" noChangeAspect="1"/>
             </wp:cNvGraphicFramePr>
@@ -2490,7 +2516,7 @@
               <a:graphicData uri="http://schemas.openxmlformats.org/drawingml/2006/picture">
                 <pic:pic xmlns:pic="http://schemas.openxmlformats.org/drawingml/2006/picture">
                   <pic:nvPicPr>
-                    <pic:cNvPr id="9" name="layers.jpg"/>
+                    <pic:cNvPr id="8" name="layers.jpg"/>
                     <pic:cNvPicPr/>
                   </pic:nvPicPr>
                   <pic:blipFill>
@@ -2599,10 +2625,18 @@
           <w:color w:val="943634"/>
         </w:rPr>
         <w:drawing>
-          <wp:inline distT="0" distB="0" distL="0" distR="0">
-            <wp:extent cx="5943600" cy="2926080"/>
+          <wp:anchor distT="0" distB="0" distL="114300" distR="114300" simplePos="0" relativeHeight="251650560" behindDoc="0" locked="0" layoutInCell="1" allowOverlap="1">
+            <wp:simplePos x="0" y="0"/>
+            <wp:positionH relativeFrom="column">
+              <wp:posOffset>0</wp:posOffset>
+            </wp:positionH>
+            <wp:positionV relativeFrom="paragraph">
+              <wp:posOffset>22860</wp:posOffset>
+            </wp:positionV>
+            <wp:extent cx="5943600" cy="3295650"/>
             <wp:effectExtent l="0" t="0" r="0" b="0"/>
-            <wp:docPr id="2" name="Picture 2"/>
+            <wp:wrapNone/>
+            <wp:docPr id="11" name="Picture 11"/>
             <wp:cNvGraphicFramePr>
               <a:graphicFrameLocks xmlns:a="http://schemas.openxmlformats.org/drawingml/2006/main" noChangeAspect="1"/>
             </wp:cNvGraphicFramePr>
@@ -2610,7 +2644,7 @@
               <a:graphicData uri="http://schemas.openxmlformats.org/drawingml/2006/picture">
                 <pic:pic xmlns:pic="http://schemas.openxmlformats.org/drawingml/2006/picture">
                   <pic:nvPicPr>
-                    <pic:cNvPr id="2" name="pckg.jpg"/>
+                    <pic:cNvPr id="11" name="proj_pckg.jpg"/>
                     <pic:cNvPicPr/>
                   </pic:nvPicPr>
                   <pic:blipFill>
@@ -2628,7 +2662,7 @@
                   <pic:spPr>
                     <a:xfrm>
                       <a:off x="0" y="0"/>
-                      <a:ext cx="5943600" cy="2926080"/>
+                      <a:ext cx="5943600" cy="3295650"/>
                     </a:xfrm>
                     <a:prstGeom prst="rect">
                       <a:avLst/>
@@ -2637,9 +2671,177 @@
                 </pic:pic>
               </a:graphicData>
             </a:graphic>
-          </wp:inline>
+            <wp14:sizeRelH relativeFrom="page">
+              <wp14:pctWidth>0</wp14:pctWidth>
+            </wp14:sizeRelH>
+            <wp14:sizeRelV relativeFrom="page">
+              <wp14:pctHeight>0</wp14:pctHeight>
+            </wp14:sizeRelV>
+          </wp:anchor>
         </w:drawing>
       </w:r>
+    </w:p>
+    <w:p>
+      <w:pPr>
+        <w:ind w:left="720"/>
+        <w:rPr>
+          <w:i/>
+          <w:color w:val="943634"/>
+        </w:rPr>
+      </w:pPr>
+    </w:p>
+    <w:p>
+      <w:pPr>
+        <w:ind w:left="720"/>
+        <w:rPr>
+          <w:i/>
+          <w:color w:val="943634"/>
+        </w:rPr>
+      </w:pPr>
+    </w:p>
+    <w:p>
+      <w:pPr>
+        <w:ind w:left="720"/>
+        <w:rPr>
+          <w:i/>
+          <w:color w:val="943634"/>
+        </w:rPr>
+      </w:pPr>
+    </w:p>
+    <w:p>
+      <w:pPr>
+        <w:ind w:left="720"/>
+        <w:rPr>
+          <w:i/>
+          <w:color w:val="943634"/>
+        </w:rPr>
+      </w:pPr>
+    </w:p>
+    <w:p>
+      <w:pPr>
+        <w:ind w:left="720"/>
+        <w:rPr>
+          <w:i/>
+          <w:color w:val="943634"/>
+        </w:rPr>
+      </w:pPr>
+    </w:p>
+    <w:p>
+      <w:pPr>
+        <w:ind w:left="720"/>
+        <w:rPr>
+          <w:i/>
+          <w:color w:val="943634"/>
+        </w:rPr>
+      </w:pPr>
+    </w:p>
+    <w:p>
+      <w:pPr>
+        <w:ind w:left="720"/>
+        <w:rPr>
+          <w:i/>
+          <w:color w:val="943634"/>
+        </w:rPr>
+      </w:pPr>
+    </w:p>
+    <w:p>
+      <w:pPr>
+        <w:ind w:left="720"/>
+        <w:rPr>
+          <w:i/>
+          <w:color w:val="943634"/>
+        </w:rPr>
+      </w:pPr>
+    </w:p>
+    <w:p>
+      <w:pPr>
+        <w:ind w:left="720"/>
+        <w:rPr>
+          <w:i/>
+          <w:color w:val="943634"/>
+        </w:rPr>
+      </w:pPr>
+    </w:p>
+    <w:p>
+      <w:pPr>
+        <w:ind w:left="720"/>
+        <w:rPr>
+          <w:i/>
+          <w:color w:val="943634"/>
+        </w:rPr>
+      </w:pPr>
+    </w:p>
+    <w:p>
+      <w:pPr>
+        <w:ind w:left="720"/>
+        <w:rPr>
+          <w:i/>
+          <w:color w:val="943634"/>
+        </w:rPr>
+      </w:pPr>
+    </w:p>
+    <w:p>
+      <w:pPr>
+        <w:ind w:left="720"/>
+        <w:rPr>
+          <w:i/>
+          <w:color w:val="943634"/>
+        </w:rPr>
+      </w:pPr>
+    </w:p>
+    <w:p>
+      <w:pPr>
+        <w:ind w:left="720"/>
+        <w:rPr>
+          <w:i/>
+          <w:color w:val="943634"/>
+        </w:rPr>
+      </w:pPr>
+    </w:p>
+    <w:p>
+      <w:pPr>
+        <w:ind w:left="720"/>
+        <w:rPr>
+          <w:i/>
+          <w:color w:val="943634"/>
+        </w:rPr>
+      </w:pPr>
+    </w:p>
+    <w:p>
+      <w:pPr>
+        <w:ind w:left="720"/>
+        <w:rPr>
+          <w:i/>
+          <w:color w:val="943634"/>
+        </w:rPr>
+      </w:pPr>
+    </w:p>
+    <w:p>
+      <w:pPr>
+        <w:ind w:left="720"/>
+        <w:rPr>
+          <w:i/>
+          <w:color w:val="943634"/>
+        </w:rPr>
+      </w:pPr>
+    </w:p>
+    <w:p>
+      <w:pPr>
+        <w:ind w:left="720"/>
+        <w:rPr>
+          <w:i/>
+          <w:color w:val="943634"/>
+        </w:rPr>
+      </w:pPr>
+    </w:p>
+    <w:p>
+      <w:pPr>
+        <w:ind w:left="720"/>
+        <w:rPr>
+          <w:i/>
+          <w:color w:val="943634"/>
+        </w:rPr>
+      </w:pPr>
     </w:p>
     <w:p>
       <w:pPr>
@@ -2879,9 +3081,9 @@
         </w:rPr>
         <w:drawing>
           <wp:inline distT="0" distB="0" distL="0" distR="0">
-            <wp:extent cx="5943600" cy="4455795"/>
+            <wp:extent cx="5943600" cy="4679950"/>
             <wp:effectExtent l="0" t="0" r="0" b="0"/>
-            <wp:docPr id="1" name="Picture 1"/>
+            <wp:docPr id="12" name="Picture 12"/>
             <wp:cNvGraphicFramePr>
               <a:graphicFrameLocks xmlns:a="http://schemas.openxmlformats.org/drawingml/2006/main" noChangeAspect="1"/>
             </wp:cNvGraphicFramePr>
@@ -2889,7 +3091,7 @@
               <a:graphicData uri="http://schemas.openxmlformats.org/drawingml/2006/picture">
                 <pic:pic xmlns:pic="http://schemas.openxmlformats.org/drawingml/2006/picture">
                   <pic:nvPicPr>
-                    <pic:cNvPr id="1" name="seq proj.jpg"/>
+                    <pic:cNvPr id="12" name="seq proj.jpg"/>
                     <pic:cNvPicPr/>
                   </pic:nvPicPr>
                   <pic:blipFill>
@@ -2907,7 +3109,7 @@
                   <pic:spPr>
                     <a:xfrm>
                       <a:off x="0" y="0"/>
-                      <a:ext cx="5943600" cy="4455795"/>
+                      <a:ext cx="5943600" cy="4679950"/>
                     </a:xfrm>
                     <a:prstGeom prst="rect">
                       <a:avLst/>
@@ -2967,7 +3169,7 @@
           <wp:inline distT="0" distB="0" distL="0" distR="0">
             <wp:extent cx="5724525" cy="923925"/>
             <wp:effectExtent l="0" t="0" r="0" b="0"/>
-            <wp:docPr id="3" name="Picture 3"/>
+            <wp:docPr id="13" name="Picture 13"/>
             <wp:cNvGraphicFramePr>
               <a:graphicFrameLocks xmlns:a="http://schemas.openxmlformats.org/drawingml/2006/main" noChangeAspect="1"/>
             </wp:cNvGraphicFramePr>
@@ -2975,7 +3177,7 @@
               <a:graphicData uri="http://schemas.openxmlformats.org/drawingml/2006/picture">
                 <pic:pic xmlns:pic="http://schemas.openxmlformats.org/drawingml/2006/picture">
                   <pic:nvPicPr>
-                    <pic:cNvPr id="3" name="comm proj.jpg"/>
+                    <pic:cNvPr id="13" name="comm proj.jpg"/>
                     <pic:cNvPicPr/>
                   </pic:nvPicPr>
                   <pic:blipFill>
@@ -3045,9 +3247,11 @@
     </w:p>
     <w:p>
       <w:pPr>
-        <w:ind w:left="709"/>
+        <w:widowControl/>
+        <w:spacing w:after="200" w:line="276" w:lineRule="auto"/>
         <w:rPr>
           <w:i/>
+          <w:noProof/>
           <w:color w:val="943634"/>
         </w:rPr>
       </w:pPr>
@@ -3058,10 +3262,18 @@
           <w:color w:val="943634"/>
         </w:rPr>
         <w:drawing>
-          <wp:inline distT="0" distB="0" distL="0" distR="0">
-            <wp:extent cx="5715000" cy="3079750"/>
+          <wp:anchor distT="0" distB="0" distL="114300" distR="114300" simplePos="0" relativeHeight="251666944" behindDoc="0" locked="0" layoutInCell="1" allowOverlap="1">
+            <wp:simplePos x="0" y="0"/>
+            <wp:positionH relativeFrom="column">
+              <wp:posOffset>-262255</wp:posOffset>
+            </wp:positionH>
+            <wp:positionV relativeFrom="paragraph">
+              <wp:posOffset>136525</wp:posOffset>
+            </wp:positionV>
+            <wp:extent cx="6463531" cy="2305050"/>
             <wp:effectExtent l="0" t="0" r="0" b="0"/>
-            <wp:docPr id="7" name="Picture 7"/>
+            <wp:wrapNone/>
+            <wp:docPr id="15" name="Picture 15"/>
             <wp:cNvGraphicFramePr>
               <a:graphicFrameLocks xmlns:a="http://schemas.openxmlformats.org/drawingml/2006/main" noChangeAspect="1"/>
             </wp:cNvGraphicFramePr>
@@ -3069,7 +3281,7 @@
               <a:graphicData uri="http://schemas.openxmlformats.org/drawingml/2006/picture">
                 <pic:pic xmlns:pic="http://schemas.openxmlformats.org/drawingml/2006/picture">
                   <pic:nvPicPr>
-                    <pic:cNvPr id="7" name="uml class proj.jpg"/>
+                    <pic:cNvPr id="15" name="uml class proj.jpg"/>
                     <pic:cNvPicPr/>
                   </pic:nvPicPr>
                   <pic:blipFill>
@@ -3087,7 +3299,7 @@
                   <pic:spPr>
                     <a:xfrm>
                       <a:off x="0" y="0"/>
-                      <a:ext cx="5791650" cy="3121056"/>
+                      <a:ext cx="6463531" cy="2305050"/>
                     </a:xfrm>
                     <a:prstGeom prst="rect">
                       <a:avLst/>
@@ -3096,9 +3308,95 @@
                 </pic:pic>
               </a:graphicData>
             </a:graphic>
-          </wp:inline>
+            <wp14:sizeRelH relativeFrom="page">
+              <wp14:pctWidth>0</wp14:pctWidth>
+            </wp14:sizeRelH>
+            <wp14:sizeRelV relativeFrom="page">
+              <wp14:pctHeight>0</wp14:pctHeight>
+            </wp14:sizeRelV>
+          </wp:anchor>
         </w:drawing>
       </w:r>
+    </w:p>
+    <w:p>
+      <w:pPr>
+        <w:widowControl/>
+        <w:spacing w:after="200" w:line="276" w:lineRule="auto"/>
+        <w:rPr>
+          <w:i/>
+          <w:color w:val="943634"/>
+        </w:rPr>
+      </w:pPr>
+    </w:p>
+    <w:p>
+      <w:pPr>
+        <w:widowControl/>
+        <w:spacing w:after="200" w:line="276" w:lineRule="auto"/>
+        <w:rPr>
+          <w:i/>
+          <w:color w:val="943634"/>
+        </w:rPr>
+      </w:pPr>
+    </w:p>
+    <w:p>
+      <w:pPr>
+        <w:widowControl/>
+        <w:spacing w:after="200" w:line="276" w:lineRule="auto"/>
+        <w:rPr>
+          <w:i/>
+          <w:color w:val="943634"/>
+        </w:rPr>
+      </w:pPr>
+    </w:p>
+    <w:p>
+      <w:pPr>
+        <w:widowControl/>
+        <w:spacing w:after="200" w:line="276" w:lineRule="auto"/>
+        <w:rPr>
+          <w:i/>
+          <w:color w:val="943634"/>
+        </w:rPr>
+      </w:pPr>
+    </w:p>
+    <w:p>
+      <w:pPr>
+        <w:widowControl/>
+        <w:spacing w:after="200" w:line="276" w:lineRule="auto"/>
+        <w:rPr>
+          <w:i/>
+          <w:color w:val="943634"/>
+        </w:rPr>
+      </w:pPr>
+    </w:p>
+    <w:p>
+      <w:pPr>
+        <w:widowControl/>
+        <w:spacing w:after="200" w:line="276" w:lineRule="auto"/>
+        <w:rPr>
+          <w:i/>
+          <w:color w:val="943634"/>
+        </w:rPr>
+      </w:pPr>
+    </w:p>
+    <w:p>
+      <w:pPr>
+        <w:widowControl/>
+        <w:spacing w:after="200" w:line="276" w:lineRule="auto"/>
+        <w:rPr>
+          <w:i/>
+          <w:color w:val="943634"/>
+        </w:rPr>
+      </w:pPr>
+    </w:p>
+    <w:p>
+      <w:pPr>
+        <w:widowControl/>
+        <w:spacing w:after="200" w:line="276" w:lineRule="auto"/>
+        <w:rPr>
+          <w:i/>
+          <w:color w:val="943634"/>
+        </w:rPr>
+      </w:pPr>
     </w:p>
     <w:p>
       <w:pPr>
@@ -3117,30 +3415,35 @@
         <w:rPr>
           <w:rFonts w:ascii="Times New Roman" w:hAnsi="Times New Roman"/>
         </w:rPr>
-        <w:lastRenderedPageBreak/>
         <w:t>Data Model</w:t>
       </w:r>
       <w:bookmarkEnd w:id="12"/>
     </w:p>
     <w:p>
       <w:pPr>
-        <w:ind w:left="709"/>
+        <w:rPr>
+          <w:sz w:val="24"/>
+        </w:rPr>
+      </w:pPr>
+      <w:r>
         <w:rPr>
           <w:i/>
+          <w:noProof/>
           <w:color w:val="943634"/>
         </w:rPr>
-      </w:pPr>
-      <w:r>
-        <w:rPr>
-          <w:i/>
-          <w:noProof/>
-          <w:color w:val="943634"/>
-        </w:rPr>
         <w:drawing>
-          <wp:inline distT="0" distB="0" distL="0" distR="0">
-            <wp:extent cx="5943600" cy="5567680"/>
+          <wp:anchor distT="0" distB="0" distL="114300" distR="114300" simplePos="0" relativeHeight="251668992" behindDoc="0" locked="0" layoutInCell="1" allowOverlap="1">
+            <wp:simplePos x="0" y="0"/>
+            <wp:positionH relativeFrom="column">
+              <wp:posOffset>0</wp:posOffset>
+            </wp:positionH>
+            <wp:positionV relativeFrom="paragraph">
+              <wp:posOffset>177165</wp:posOffset>
+            </wp:positionV>
+            <wp:extent cx="5943600" cy="4064635"/>
             <wp:effectExtent l="0" t="0" r="0" b="0"/>
-            <wp:docPr id="10" name="Picture 10"/>
+            <wp:wrapNone/>
+            <wp:docPr id="18" name="Picture 18"/>
             <wp:cNvGraphicFramePr>
               <a:graphicFrameLocks xmlns:a="http://schemas.openxmlformats.org/drawingml/2006/main" noChangeAspect="1"/>
             </wp:cNvGraphicFramePr>
@@ -3148,7 +3451,7 @@
               <a:graphicData uri="http://schemas.openxmlformats.org/drawingml/2006/picture">
                 <pic:pic xmlns:pic="http://schemas.openxmlformats.org/drawingml/2006/picture">
                   <pic:nvPicPr>
-                    <pic:cNvPr id="10" name="Data model proj.jpg"/>
+                    <pic:cNvPr id="18" name="Data model proj.jpg"/>
                     <pic:cNvPicPr/>
                   </pic:nvPicPr>
                   <pic:blipFill>
@@ -3166,7 +3469,7 @@
                   <pic:spPr>
                     <a:xfrm>
                       <a:off x="0" y="0"/>
-                      <a:ext cx="5943600" cy="5567680"/>
+                      <a:ext cx="5943600" cy="4064635"/>
                     </a:xfrm>
                     <a:prstGeom prst="rect">
                       <a:avLst/>
@@ -3175,18 +3478,18 @@
                 </pic:pic>
               </a:graphicData>
             </a:graphic>
-          </wp:inline>
+            <wp14:sizeRelH relativeFrom="page">
+              <wp14:pctWidth>0</wp14:pctWidth>
+            </wp14:sizeRelH>
+            <wp14:sizeRelV relativeFrom="page">
+              <wp14:pctHeight>0</wp14:pctHeight>
+            </wp14:sizeRelV>
+          </wp:anchor>
         </w:drawing>
       </w:r>
-    </w:p>
-    <w:p>
-      <w:pPr>
-        <w:ind w:left="709"/>
-        <w:rPr>
-          <w:i/>
-          <w:color w:val="943634"/>
-        </w:rPr>
-      </w:pPr>
+      <w:r>
+        <w:br w:type="page"/>
+      </w:r>
     </w:p>
     <w:p>
       <w:pPr>
@@ -3205,38 +3508,82 @@
         <w:rPr>
           <w:rFonts w:ascii="Times New Roman" w:hAnsi="Times New Roman"/>
         </w:rPr>
+        <w:lastRenderedPageBreak/>
         <w:t>Unit Testing</w:t>
       </w:r>
       <w:bookmarkEnd w:id="13"/>
     </w:p>
     <w:p>
       <w:pPr>
-        <w:ind w:left="709"/>
+        <w:ind w:firstLine="720"/>
+      </w:pPr>
+    </w:p>
+    <w:p>
+      <w:pPr>
+        <w:jc w:val="both"/>
+      </w:pPr>
+      <w:r>
+        <w:t>The following method tests the user login by creating a fictive test user account. Then checking that the value returned by the call to userService.login() is the expected one.</w:t>
+      </w:r>
+    </w:p>
+    <w:p>
+      <w:pPr>
+        <w:ind w:firstLine="720"/>
+      </w:pPr>
+      <w:r>
         <w:rPr>
           <w:i/>
+          <w:noProof/>
           <w:color w:val="943634"/>
         </w:rPr>
-      </w:pPr>
-      <w:r>
-        <w:rPr>
-          <w:i/>
-          <w:color w:val="943634"/>
-        </w:rPr>
-        <w:t>[</w:t>
-      </w:r>
-      <w:r>
-        <w:rPr>
-          <w:i/>
-          <w:color w:val="943634"/>
-        </w:rPr>
-        <w:t>Present the used testing methods and the associated test case scenarios</w:t>
-      </w:r>
-      <w:r>
-        <w:rPr>
-          <w:i/>
-          <w:color w:val="943634"/>
-        </w:rPr>
-        <w:t>.]</w:t>
+        <w:drawing>
+          <wp:inline distT="0" distB="0" distL="0" distR="0">
+            <wp:extent cx="5939790" cy="2333625"/>
+            <wp:effectExtent l="0" t="0" r="0" b="0"/>
+            <wp:docPr id="16" name="Picture 16"/>
+            <wp:cNvGraphicFramePr>
+              <a:graphicFrameLocks xmlns:a="http://schemas.openxmlformats.org/drawingml/2006/main" noChangeAspect="1"/>
+            </wp:cNvGraphicFramePr>
+            <a:graphic xmlns:a="http://schemas.openxmlformats.org/drawingml/2006/main">
+              <a:graphicData uri="http://schemas.openxmlformats.org/drawingml/2006/picture">
+                <pic:pic xmlns:pic="http://schemas.openxmlformats.org/drawingml/2006/picture">
+                  <pic:nvPicPr>
+                    <pic:cNvPr id="0" name="Picture 2"/>
+                    <pic:cNvPicPr>
+                      <a:picLocks noChangeAspect="1" noChangeArrowheads="1"/>
+                    </pic:cNvPicPr>
+                  </pic:nvPicPr>
+                  <pic:blipFill>
+                    <a:blip r:embed="rId16">
+                      <a:extLst>
+                        <a:ext uri="{28A0092B-C50C-407E-A947-70E740481C1C}">
+                          <a14:useLocalDpi xmlns:a14="http://schemas.microsoft.com/office/drawing/2010/main" val="0"/>
+                        </a:ext>
+                      </a:extLst>
+                    </a:blip>
+                    <a:srcRect/>
+                    <a:stretch>
+                      <a:fillRect/>
+                    </a:stretch>
+                  </pic:blipFill>
+                  <pic:spPr bwMode="auto">
+                    <a:xfrm>
+                      <a:off x="0" y="0"/>
+                      <a:ext cx="5939790" cy="2333625"/>
+                    </a:xfrm>
+                    <a:prstGeom prst="rect">
+                      <a:avLst/>
+                    </a:prstGeom>
+                    <a:noFill/>
+                    <a:ln>
+                      <a:noFill/>
+                    </a:ln>
+                  </pic:spPr>
+                </pic:pic>
+              </a:graphicData>
+            </a:graphic>
+          </wp:inline>
+        </w:drawing>
       </w:r>
     </w:p>
     <w:p>
@@ -3245,133 +3592,78 @@
       </w:pPr>
     </w:p>
     <w:p>
-      <w:pPr>
-        <w:pStyle w:val="Heading1"/>
-        <w:numPr>
-          <w:ilvl w:val="0"/>
-          <w:numId w:val="3"/>
-        </w:numPr>
-        <w:ind w:left="720"/>
-        <w:rPr>
-          <w:rFonts w:ascii="Times New Roman" w:hAnsi="Times New Roman"/>
-        </w:rPr>
-      </w:pPr>
-      <w:bookmarkStart w:id="14" w:name="_Toc285793967"/>
-      <w:r>
-        <w:rPr>
-          <w:rFonts w:ascii="Times New Roman" w:hAnsi="Times New Roman"/>
-        </w:rPr>
-        <w:t>Elaboration – Iteration 2</w:t>
-      </w:r>
-      <w:bookmarkEnd w:id="14"/>
-    </w:p>
-    <w:p>
-      <w:pPr>
-        <w:pStyle w:val="Heading1"/>
-        <w:numPr>
-          <w:ilvl w:val="0"/>
-          <w:numId w:val="13"/>
-        </w:numPr>
-        <w:ind w:left="709" w:hanging="709"/>
-        <w:rPr>
-          <w:rFonts w:ascii="Times New Roman" w:hAnsi="Times New Roman"/>
-        </w:rPr>
-      </w:pPr>
-      <w:bookmarkStart w:id="15" w:name="_Toc285793968"/>
-      <w:r>
-        <w:rPr>
-          <w:rFonts w:ascii="Times New Roman" w:hAnsi="Times New Roman"/>
-        </w:rPr>
-        <w:t>Architectural Design Refinement</w:t>
-      </w:r>
-      <w:bookmarkEnd w:id="15"/>
-    </w:p>
-    <w:p>
-      <w:pPr>
-        <w:ind w:left="720"/>
-        <w:rPr>
-          <w:b/>
-          <w:i/>
-          <w:color w:val="943634" w:themeColor="accent2" w:themeShade="BF"/>
-        </w:rPr>
-      </w:pPr>
-      <w:r>
-        <w:rPr>
-          <w:i/>
-          <w:color w:val="943634" w:themeColor="accent2" w:themeShade="BF"/>
-        </w:rPr>
-        <w:t>[Refine the architectural design: conceptual architecture, package design (consider package design principles), component and deployment diagrams. Motivate the changes that have been made.]</w:t>
-      </w:r>
-    </w:p>
-    <w:p>
-      <w:pPr>
-        <w:pStyle w:val="Heading1"/>
-        <w:numPr>
-          <w:ilvl w:val="0"/>
-          <w:numId w:val="13"/>
-        </w:numPr>
-        <w:ind w:left="709" w:hanging="709"/>
-        <w:rPr>
-          <w:rFonts w:ascii="Times New Roman" w:hAnsi="Times New Roman"/>
-        </w:rPr>
-      </w:pPr>
-      <w:bookmarkStart w:id="16" w:name="_Toc285793969"/>
-      <w:r>
-        <w:rPr>
-          <w:rFonts w:ascii="Times New Roman" w:hAnsi="Times New Roman"/>
-        </w:rPr>
-        <w:lastRenderedPageBreak/>
-        <w:t>Design Model Refinement</w:t>
-      </w:r>
-      <w:bookmarkEnd w:id="16"/>
-    </w:p>
-    <w:p>
-      <w:pPr>
-        <w:pStyle w:val="Heading2"/>
-        <w:numPr>
-          <w:ilvl w:val="0"/>
-          <w:numId w:val="0"/>
-        </w:numPr>
-        <w:ind w:left="720"/>
-        <w:rPr>
-          <w:rFonts w:ascii="Times New Roman" w:hAnsi="Times New Roman"/>
-          <w:b w:val="0"/>
-          <w:sz w:val="24"/>
-        </w:rPr>
-      </w:pPr>
-      <w:bookmarkStart w:id="17" w:name="_Toc285725326"/>
-      <w:bookmarkStart w:id="18" w:name="_Toc285725569"/>
-      <w:bookmarkStart w:id="19" w:name="_Toc285793970"/>
-      <w:r>
-        <w:rPr>
-          <w:rFonts w:ascii="Times New Roman" w:hAnsi="Times New Roman"/>
-          <w:b w:val="0"/>
-          <w:i/>
-          <w:color w:val="943634"/>
-        </w:rPr>
-        <w:t>[Refine the UML class diagram by applying</w:t>
-      </w:r>
-      <w:r>
-        <w:rPr>
-          <w:rFonts w:ascii="Times New Roman" w:hAnsi="Times New Roman"/>
-          <w:b w:val="0"/>
-          <w:i/>
-          <w:color w:val="943634"/>
-        </w:rPr>
-        <w:t xml:space="preserve"> class design principles and </w:t>
-      </w:r>
-      <w:r>
-        <w:rPr>
-          <w:rFonts w:ascii="Times New Roman" w:hAnsi="Times New Roman"/>
-          <w:b w:val="0"/>
-          <w:i/>
-          <w:color w:val="943634"/>
-        </w:rPr>
-        <w:t>GRASP; motivate your choices. Deliver the updated class diagrams.]</w:t>
-      </w:r>
-      <w:bookmarkEnd w:id="17"/>
-      <w:bookmarkEnd w:id="18"/>
-      <w:bookmarkEnd w:id="19"/>
+      <w:r>
+        <w:t xml:space="preserve">The other method has the purpose </w:t>
+      </w:r>
+      <w:proofErr w:type="gramStart"/>
+      <w:r>
+        <w:t>of  testing</w:t>
+      </w:r>
+      <w:proofErr w:type="gramEnd"/>
+      <w:r>
+        <w:t xml:space="preserve"> the makeAppointment method in the appointment service. </w:t>
+      </w:r>
+      <w:r>
+        <w:t>It creates a medic and a patient account with fictive data then adds two appointments with very close dates to verify if the checks work accordingly.</w:t>
+      </w:r>
+    </w:p>
+    <w:p>
+      <w:pPr>
+        <w:ind w:firstLine="720"/>
+      </w:pPr>
+      <w:r>
+        <w:rPr>
+          <w:noProof/>
+        </w:rPr>
+        <w:drawing>
+          <wp:inline distT="0" distB="0" distL="0" distR="0">
+            <wp:extent cx="5939790" cy="3028315"/>
+            <wp:effectExtent l="0" t="0" r="0" b="0"/>
+            <wp:docPr id="17" name="Picture 17"/>
+            <wp:cNvGraphicFramePr>
+              <a:graphicFrameLocks xmlns:a="http://schemas.openxmlformats.org/drawingml/2006/main" noChangeAspect="1"/>
+            </wp:cNvGraphicFramePr>
+            <a:graphic xmlns:a="http://schemas.openxmlformats.org/drawingml/2006/main">
+              <a:graphicData uri="http://schemas.openxmlformats.org/drawingml/2006/picture">
+                <pic:pic xmlns:pic="http://schemas.openxmlformats.org/drawingml/2006/picture">
+                  <pic:nvPicPr>
+                    <pic:cNvPr id="0" name="Picture 3"/>
+                    <pic:cNvPicPr>
+                      <a:picLocks noChangeAspect="1" noChangeArrowheads="1"/>
+                    </pic:cNvPicPr>
+                  </pic:nvPicPr>
+                  <pic:blipFill>
+                    <a:blip r:embed="rId17">
+                      <a:extLst>
+                        <a:ext uri="{28A0092B-C50C-407E-A947-70E740481C1C}">
+                          <a14:useLocalDpi xmlns:a14="http://schemas.microsoft.com/office/drawing/2010/main" val="0"/>
+                        </a:ext>
+                      </a:extLst>
+                    </a:blip>
+                    <a:srcRect/>
+                    <a:stretch>
+                      <a:fillRect/>
+                    </a:stretch>
+                  </pic:blipFill>
+                  <pic:spPr bwMode="auto">
+                    <a:xfrm>
+                      <a:off x="0" y="0"/>
+                      <a:ext cx="5939790" cy="3028315"/>
+                    </a:xfrm>
+                    <a:prstGeom prst="rect">
+                      <a:avLst/>
+                    </a:prstGeom>
+                    <a:noFill/>
+                    <a:ln>
+                      <a:noFill/>
+                    </a:ln>
+                  </pic:spPr>
+                </pic:pic>
+              </a:graphicData>
+            </a:graphic>
+          </wp:inline>
+        </w:drawing>
+      </w:r>
     </w:p>
     <w:p>
       <w:pPr>
@@ -3433,22 +3725,15 @@
           <w:rFonts w:ascii="Times New Roman" w:hAnsi="Times New Roman"/>
         </w:rPr>
       </w:pPr>
-      <w:bookmarkStart w:id="20" w:name="_Toc285793971"/>
+      <w:bookmarkStart w:id="14" w:name="_Toc285793971"/>
       <w:r>
         <w:rPr>
           <w:rFonts w:ascii="Times New Roman" w:hAnsi="Times New Roman"/>
         </w:rPr>
+        <w:lastRenderedPageBreak/>
         <w:t>Construction and Transition</w:t>
       </w:r>
-      <w:bookmarkEnd w:id="20"/>
-    </w:p>
-    <w:p>
-      <w:pPr>
-        <w:ind w:firstLine="720"/>
-        <w:rPr>
-          <w:color w:val="943634"/>
-        </w:rPr>
-      </w:pPr>
+      <w:bookmarkEnd w:id="14"/>
     </w:p>
     <w:p>
       <w:pPr>
@@ -3462,66 +3747,37 @@
           <w:rFonts w:ascii="Times New Roman" w:hAnsi="Times New Roman"/>
         </w:rPr>
       </w:pPr>
-      <w:bookmarkStart w:id="21" w:name="_Toc285793972"/>
+      <w:bookmarkStart w:id="15" w:name="_Toc285793973"/>
       <w:r>
         <w:rPr>
           <w:rFonts w:ascii="Times New Roman" w:hAnsi="Times New Roman"/>
         </w:rPr>
-        <w:t>System Testing</w:t>
-      </w:r>
-      <w:bookmarkEnd w:id="21"/>
+        <w:t>Future improvements</w:t>
+      </w:r>
+      <w:bookmarkEnd w:id="15"/>
     </w:p>
     <w:p>
       <w:pPr>
         <w:ind w:firstLine="720"/>
-        <w:rPr>
-          <w:i/>
-          <w:color w:val="943634"/>
-        </w:rPr>
-      </w:pPr>
-      <w:r>
-        <w:rPr>
-          <w:i/>
-          <w:color w:val="943634"/>
-        </w:rPr>
-        <w:t>[Describe how you applied integration testing and present the associated test case scenarios.]</w:t>
-      </w:r>
-    </w:p>
-    <w:p>
-      <w:pPr>
-        <w:pStyle w:val="Heading1"/>
-        <w:numPr>
-          <w:ilvl w:val="0"/>
-          <w:numId w:val="14"/>
-        </w:numPr>
-        <w:ind w:left="709" w:hanging="709"/>
-        <w:rPr>
-          <w:rFonts w:ascii="Times New Roman" w:hAnsi="Times New Roman"/>
-        </w:rPr>
-      </w:pPr>
-      <w:bookmarkStart w:id="22" w:name="_Toc285793973"/>
-      <w:r>
-        <w:rPr>
-          <w:rFonts w:ascii="Times New Roman" w:hAnsi="Times New Roman"/>
-        </w:rPr>
-        <w:t>Future improvements</w:t>
-      </w:r>
-      <w:bookmarkEnd w:id="22"/>
+      </w:pPr>
+      <w:r>
+        <w:t>Future improvements could include a notification system for the messages. This would actually require the migration from an SQL database to the Firebase service.</w:t>
+      </w:r>
     </w:p>
     <w:p>
       <w:pPr>
         <w:ind w:firstLine="720"/>
-        <w:rPr>
-          <w:i/>
-          <w:color w:val="943634"/>
-        </w:rPr>
-      </w:pPr>
-      <w:r>
-        <w:rPr>
-          <w:i/>
-          <w:color w:val="943634"/>
-        </w:rPr>
-        <w:t>[Present future improvements for the system]</w:t>
+      </w:pPr>
+      <w:r>
+        <w:t>Also, the application is lacking a registration section. This is intended, in the case of medics, for the sake of security. For patients, on the other hand, it is not necessarily the case, therefore a registration screen would prove useful to make the administrators’ life easier.</w:t>
+      </w:r>
+    </w:p>
+    <w:p>
+      <w:pPr>
+        <w:ind w:firstLine="720"/>
+      </w:pPr>
+      <w:r>
+        <w:t>There’s also the need for an automatic appointment cleanup system to remove appointments that are past their date. Currently, the medic must manually remove the appointments from their agenda.</w:t>
       </w:r>
     </w:p>
     <w:p>
@@ -3545,16 +3801,80 @@
           <w:rFonts w:ascii="Times New Roman" w:hAnsi="Times New Roman"/>
         </w:rPr>
       </w:pPr>
-      <w:bookmarkStart w:id="23" w:name="_Toc285793974"/>
+      <w:bookmarkStart w:id="16" w:name="_Toc285793974"/>
       <w:r>
         <w:rPr>
           <w:rFonts w:ascii="Times New Roman" w:hAnsi="Times New Roman"/>
         </w:rPr>
         <w:t>Bibliography</w:t>
       </w:r>
-      <w:bookmarkEnd w:id="23"/>
+      <w:bookmarkEnd w:id="16"/>
     </w:p>
     <w:p/>
+    <w:p>
+      <w:pPr>
+        <w:ind w:left="720"/>
+      </w:pPr>
+      <w:hyperlink r:id="rId18" w:history="1">
+        <w:r>
+          <w:rPr>
+            <w:rStyle w:val="Hyperlink"/>
+          </w:rPr>
+          <w:t>http://square.github.io/retrofit/</w:t>
+        </w:r>
+      </w:hyperlink>
+      <w:r>
+        <w:t xml:space="preserve"> - Android API for creating HTTP requests</w:t>
+      </w:r>
+    </w:p>
+    <w:p>
+      <w:pPr>
+        <w:ind w:left="720"/>
+      </w:pPr>
+      <w:hyperlink r:id="rId19" w:history="1">
+        <w:r>
+          <w:rPr>
+            <w:rStyle w:val="Hyperlink"/>
+          </w:rPr>
+          <w:t>https://stackoverflow.com/</w:t>
+        </w:r>
+      </w:hyperlink>
+      <w:r>
+        <w:t xml:space="preserve"> - The answers for coding and life questions</w:t>
+      </w:r>
+    </w:p>
+    <w:p>
+      <w:pPr>
+        <w:ind w:left="720"/>
+      </w:pPr>
+      <w:hyperlink r:id="rId20" w:history="1">
+        <w:r>
+          <w:rPr>
+            <w:rStyle w:val="Hyperlink"/>
+          </w:rPr>
+          <w:t>http://spring.io/</w:t>
+        </w:r>
+      </w:hyperlink>
+      <w:r>
+        <w:t xml:space="preserve"> - Spring Framework website</w:t>
+      </w:r>
+    </w:p>
+    <w:p>
+      <w:pPr>
+        <w:ind w:left="720"/>
+      </w:pPr>
+      <w:hyperlink r:id="rId21" w:history="1">
+        <w:r>
+          <w:rPr>
+            <w:rStyle w:val="Hyperlink"/>
+          </w:rPr>
+          <w:t>https://www.youtube.com/</w:t>
+        </w:r>
+      </w:hyperlink>
+      <w:r>
+        <w:t xml:space="preserve"> - Tutorials for anything, also cat videos.</w:t>
+      </w:r>
+    </w:p>
     <w:p>
       <w:pPr>
         <w:ind w:left="720"/>
@@ -3562,10 +3882,10 @@
     </w:p>
     <w:p/>
     <w:sectPr>
-      <w:headerReference w:type="default" r:id="rId16"/>
-      <w:footerReference w:type="default" r:id="rId17"/>
-      <w:headerReference w:type="first" r:id="rId18"/>
-      <w:footerReference w:type="first" r:id="rId19"/>
+      <w:headerReference w:type="default" r:id="rId22"/>
+      <w:footerReference w:type="default" r:id="rId23"/>
+      <w:headerReference w:type="first" r:id="rId24"/>
+      <w:footerReference w:type="first" r:id="rId25"/>
       <w:pgSz w:w="12240" w:h="15840" w:code="1"/>
       <w:pgMar w:top="1440" w:right="1440" w:bottom="1440" w:left="1440" w:header="720" w:footer="720" w:gutter="0"/>
       <w:cols w:space="720"/>
@@ -6223,6 +6543,29 @@
       <w:contextualSpacing/>
     </w:pPr>
   </w:style>
+  <w:style w:type="character" w:styleId="Hyperlink">
+    <w:name w:val="Hyperlink"/>
+    <w:basedOn w:val="DefaultParagraphFont"/>
+    <w:uiPriority w:val="99"/>
+    <w:unhideWhenUsed/>
+    <w:rsid w:val="00695A39"/>
+    <w:rPr>
+      <w:color w:val="0000FF" w:themeColor="hyperlink"/>
+      <w:u w:val="single"/>
+    </w:rPr>
+  </w:style>
+  <w:style w:type="character" w:styleId="UnresolvedMention">
+    <w:name w:val="Unresolved Mention"/>
+    <w:basedOn w:val="DefaultParagraphFont"/>
+    <w:uiPriority w:val="99"/>
+    <w:semiHidden/>
+    <w:unhideWhenUsed/>
+    <w:rsid w:val="00695A39"/>
+    <w:rPr>
+      <w:color w:val="808080"/>
+      <w:shd w:val="clear" w:color="auto" w:fill="E6E6E6"/>
+    </w:rPr>
+  </w:style>
 </w:styles>
 </file>
 

</xml_diff>